<commit_message>
Final Commit + Pdf relatorio
</commit_message>
<xml_diff>
--- a/RelatórioFase1.docx
+++ b/RelatórioFase1.docx
@@ -2,6 +2,11 @@
 <file path=word/document.xml><?xml version="1.0" encoding="utf-8"?>
 <w:document xmlns:wpc="http://schemas.microsoft.com/office/word/2010/wordprocessingCanvas" xmlns:mc="http://schemas.openxmlformats.org/markup-compatibility/2006" xmlns:o="urn:schemas-microsoft-com:office:office" xmlns:r="http://schemas.openxmlformats.org/officeDocument/2006/relationships" xmlns:m="http://schemas.openxmlformats.org/officeDocument/2006/math" xmlns:v="urn:schemas-microsoft-com:vml" xmlns:wp14="http://schemas.microsoft.com/office/word/2010/wordprocessingDrawing" xmlns:wp="http://schemas.openxmlformats.org/drawingml/2006/wordprocessingDrawing" xmlns:w10="urn:schemas-microsoft-com:office:word" xmlns:w="http://schemas.openxmlformats.org/wordprocessingml/2006/main" xmlns:w14="http://schemas.microsoft.com/office/word/2010/wordml" xmlns:w15="http://schemas.microsoft.com/office/word/2012/wordml" xmlns:wpg="http://schemas.microsoft.com/office/word/2010/wordprocessingGroup" xmlns:wpi="http://schemas.microsoft.com/office/word/2010/wordprocessingInk" xmlns:wne="http://schemas.microsoft.com/office/word/2006/wordml" xmlns:wps="http://schemas.microsoft.com/office/word/2010/wordprocessingShape" mc:Ignorable="w14 w15 wp14">
   <w:body>
+    <w:p>
+      <w:pPr>
+        <w:ind w:left="1416" w:hanging="1416"/>
+      </w:pPr>
+    </w:p>
     <w:sdt>
       <w:sdtPr>
         <w:id w:val="229739205"/>
@@ -302,6 +307,568 @@
           </w:pPr>
           <w:r>
             <w:rPr>
+              <w:noProof/>
+              <w:lang w:eastAsia="pt-PT"/>
+            </w:rPr>
+            <mc:AlternateContent>
+              <mc:Choice Requires="wps">
+                <w:drawing>
+                  <wp:anchor distT="0" distB="0" distL="114300" distR="114300" simplePos="0" relativeHeight="251659264" behindDoc="0" locked="0" layoutInCell="1" allowOverlap="1" wp14:anchorId="2AB74106" wp14:editId="534651A1">
+                    <wp:simplePos x="0" y="0"/>
+                    <wp:positionH relativeFrom="margin">
+                      <wp:align>center</wp:align>
+                    </wp:positionH>
+                    <wp:positionV relativeFrom="page">
+                      <wp:posOffset>3975750</wp:posOffset>
+                    </wp:positionV>
+                    <wp:extent cx="7315200" cy="1360805"/>
+                    <wp:effectExtent l="0" t="0" r="0" b="10795"/>
+                    <wp:wrapSquare wrapText="bothSides"/>
+                    <wp:docPr id="154" name="Caixa de Texto 154"/>
+                    <wp:cNvGraphicFramePr/>
+                    <a:graphic xmlns:a="http://schemas.openxmlformats.org/drawingml/2006/main">
+                      <a:graphicData uri="http://schemas.microsoft.com/office/word/2010/wordprocessingShape">
+                        <wps:wsp>
+                          <wps:cNvSpPr txBox="1"/>
+                          <wps:spPr>
+                            <a:xfrm>
+                              <a:off x="0" y="0"/>
+                              <a:ext cx="7315200" cy="1360805"/>
+                            </a:xfrm>
+                            <a:prstGeom prst="rect">
+                              <a:avLst/>
+                            </a:prstGeom>
+                            <a:noFill/>
+                            <a:ln w="6350">
+                              <a:noFill/>
+                            </a:ln>
+                            <a:effectLst/>
+                          </wps:spPr>
+                          <wps:style>
+                            <a:lnRef idx="0">
+                              <a:schemeClr val="accent1"/>
+                            </a:lnRef>
+                            <a:fillRef idx="0">
+                              <a:schemeClr val="accent1"/>
+                            </a:fillRef>
+                            <a:effectRef idx="0">
+                              <a:schemeClr val="accent1"/>
+                            </a:effectRef>
+                            <a:fontRef idx="minor">
+                              <a:schemeClr val="dk1"/>
+                            </a:fontRef>
+                          </wps:style>
+                          <wps:txbx>
+                            <w:txbxContent>
+                              <w:p>
+                                <w:pPr>
+                                  <w:jc w:val="right"/>
+                                  <w:rPr>
+                                    <w:color w:val="5B9BD5" w:themeColor="accent1"/>
+                                    <w:sz w:val="56"/>
+                                    <w:szCs w:val="64"/>
+                                  </w:rPr>
+                                </w:pPr>
+                                <w:sdt>
+                                  <w:sdtPr>
+                                    <w:rPr>
+                                      <w:caps/>
+                                      <w:color w:val="5B9BD5" w:themeColor="accent1"/>
+                                      <w:sz w:val="56"/>
+                                      <w:szCs w:val="64"/>
+                                    </w:rPr>
+                                    <w:alias w:val="Título"/>
+                                    <w:tag w:val=""/>
+                                    <w:id w:val="382522700"/>
+                                    <w:dataBinding w:prefixMappings="xmlns:ns0='http://purl.org/dc/elements/1.1/' xmlns:ns1='http://schemas.openxmlformats.org/package/2006/metadata/core-properties' " w:xpath="/ns1:coreProperties[1]/ns0:title[1]" w:storeItemID="{6C3C8BC8-F283-45AE-878A-BAB7291924A1}"/>
+                                    <w:text w:multiLine="1"/>
+                                  </w:sdtPr>
+                                  <w:sdtEndPr>
+                                    <w:rPr>
+                                      <w:caps w:val="0"/>
+                                    </w:rPr>
+                                  </w:sdtEndPr>
+                                  <w:sdtContent>
+                                    <w:r>
+                                      <w:rPr>
+                                        <w:caps/>
+                                        <w:color w:val="5B9BD5" w:themeColor="accent1"/>
+                                        <w:sz w:val="56"/>
+                                        <w:szCs w:val="64"/>
+                                      </w:rPr>
+                                      <w:t>sistemas de informaçao ii</w:t>
+                                    </w:r>
+                                  </w:sdtContent>
+                                </w:sdt>
+                              </w:p>
+                              <w:sdt>
+                                <w:sdtPr>
+                                  <w:rPr>
+                                    <w:color w:val="404040" w:themeColor="text1" w:themeTint="BF"/>
+                                    <w:sz w:val="36"/>
+                                    <w:szCs w:val="36"/>
+                                  </w:rPr>
+                                  <w:alias w:val="Subtítulo"/>
+                                  <w:tag w:val=""/>
+                                  <w:id w:val="-1281875175"/>
+                                  <w:dataBinding w:prefixMappings="xmlns:ns0='http://purl.org/dc/elements/1.1/' xmlns:ns1='http://schemas.openxmlformats.org/package/2006/metadata/core-properties' " w:xpath="/ns1:coreProperties[1]/ns0:subject[1]" w:storeItemID="{6C3C8BC8-F283-45AE-878A-BAB7291924A1}"/>
+                                  <w:text/>
+                                </w:sdtPr>
+                                <w:sdtEndPr/>
+                                <w:sdtContent>
+                                  <w:p>
+                                    <w:pPr>
+                                      <w:jc w:val="right"/>
+                                      <w:rPr>
+                                        <w:smallCaps/>
+                                        <w:color w:val="404040" w:themeColor="text1" w:themeTint="BF"/>
+                                        <w:sz w:val="36"/>
+                                        <w:szCs w:val="36"/>
+                                      </w:rPr>
+                                    </w:pPr>
+                                    <w:r>
+                                      <w:rPr>
+                                        <w:color w:val="404040" w:themeColor="text1" w:themeTint="BF"/>
+                                        <w:sz w:val="36"/>
+                                        <w:szCs w:val="36"/>
+                                      </w:rPr>
+                                      <w:t>Relatório da 1ª Fase</w:t>
+                                    </w:r>
+                                  </w:p>
+                                </w:sdtContent>
+                              </w:sdt>
+                            </w:txbxContent>
+                          </wps:txbx>
+                          <wps:bodyPr rot="0" spcFirstLastPara="0" vertOverflow="overflow" horzOverflow="overflow" vert="horz" wrap="square" lIns="1600200" tIns="0" rIns="685800" bIns="0" numCol="1" spcCol="0" rtlCol="0" fromWordArt="0" anchor="b" anchorCtr="0" forceAA="0" compatLnSpc="1">
+                            <a:prstTxWarp prst="textNoShape">
+                              <a:avLst/>
+                            </a:prstTxWarp>
+                            <a:noAutofit/>
+                          </wps:bodyPr>
+                        </wps:wsp>
+                      </a:graphicData>
+                    </a:graphic>
+                    <wp14:sizeRelH relativeFrom="page">
+                      <wp14:pctWidth>94100</wp14:pctWidth>
+                    </wp14:sizeRelH>
+                    <wp14:sizeRelV relativeFrom="page">
+                      <wp14:pctHeight>0</wp14:pctHeight>
+                    </wp14:sizeRelV>
+                  </wp:anchor>
+                </w:drawing>
+              </mc:Choice>
+              <mc:Fallback>
+                <w:pict>
+                  <v:shapetype w14:anchorId="2AB74106" id="_x0000_t202" coordsize="21600,21600" o:spt="202" path="m,l,21600r21600,l21600,xe">
+                    <v:stroke joinstyle="miter"/>
+                    <v:path gradientshapeok="t" o:connecttype="rect"/>
+                  </v:shapetype>
+                  <v:shape id="Caixa de Texto 154" o:spid="_x0000_s1026" type="#_x0000_t202" style="position:absolute;margin-left:0;margin-top:313.05pt;width:8in;height:107.15pt;z-index:251659264;visibility:visible;mso-wrap-style:square;mso-width-percent:941;mso-height-percent:0;mso-wrap-distance-left:9pt;mso-wrap-distance-top:0;mso-wrap-distance-right:9pt;mso-wrap-distance-bottom:0;mso-position-horizontal:center;mso-position-horizontal-relative:margin;mso-position-vertical:absolute;mso-position-vertical-relative:page;mso-width-percent:941;mso-height-percent:0;mso-width-relative:page;mso-height-relative:page;v-text-anchor:bottom" o:gfxdata="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" filled="f" stroked="f" strokeweight=".5pt">
+                    <v:textbox inset="126pt,0,54pt,0">
+                      <w:txbxContent>
+                        <w:p>
+                          <w:pPr>
+                            <w:jc w:val="right"/>
+                            <w:rPr>
+                              <w:color w:val="5B9BD5" w:themeColor="accent1"/>
+                              <w:sz w:val="56"/>
+                              <w:szCs w:val="64"/>
+                            </w:rPr>
+                          </w:pPr>
+                          <w:sdt>
+                            <w:sdtPr>
+                              <w:rPr>
+                                <w:caps/>
+                                <w:color w:val="5B9BD5" w:themeColor="accent1"/>
+                                <w:sz w:val="56"/>
+                                <w:szCs w:val="64"/>
+                              </w:rPr>
+                              <w:alias w:val="Título"/>
+                              <w:tag w:val=""/>
+                              <w:id w:val="382522700"/>
+                              <w:dataBinding w:prefixMappings="xmlns:ns0='http://purl.org/dc/elements/1.1/' xmlns:ns1='http://schemas.openxmlformats.org/package/2006/metadata/core-properties' " w:xpath="/ns1:coreProperties[1]/ns0:title[1]" w:storeItemID="{6C3C8BC8-F283-45AE-878A-BAB7291924A1}"/>
+                              <w:text w:multiLine="1"/>
+                            </w:sdtPr>
+                            <w:sdtEndPr>
+                              <w:rPr>
+                                <w:caps w:val="0"/>
+                              </w:rPr>
+                            </w:sdtEndPr>
+                            <w:sdtContent>
+                              <w:r>
+                                <w:rPr>
+                                  <w:caps/>
+                                  <w:color w:val="5B9BD5" w:themeColor="accent1"/>
+                                  <w:sz w:val="56"/>
+                                  <w:szCs w:val="64"/>
+                                </w:rPr>
+                                <w:t>sistemas de informaçao ii</w:t>
+                              </w:r>
+                            </w:sdtContent>
+                          </w:sdt>
+                        </w:p>
+                        <w:sdt>
+                          <w:sdtPr>
+                            <w:rPr>
+                              <w:color w:val="404040" w:themeColor="text1" w:themeTint="BF"/>
+                              <w:sz w:val="36"/>
+                              <w:szCs w:val="36"/>
+                            </w:rPr>
+                            <w:alias w:val="Subtítulo"/>
+                            <w:tag w:val=""/>
+                            <w:id w:val="-1281875175"/>
+                            <w:dataBinding w:prefixMappings="xmlns:ns0='http://purl.org/dc/elements/1.1/' xmlns:ns1='http://schemas.openxmlformats.org/package/2006/metadata/core-properties' " w:xpath="/ns1:coreProperties[1]/ns0:subject[1]" w:storeItemID="{6C3C8BC8-F283-45AE-878A-BAB7291924A1}"/>
+                            <w:text/>
+                          </w:sdtPr>
+                          <w:sdtEndPr/>
+                          <w:sdtContent>
+                            <w:p>
+                              <w:pPr>
+                                <w:jc w:val="right"/>
+                                <w:rPr>
+                                  <w:smallCaps/>
+                                  <w:color w:val="404040" w:themeColor="text1" w:themeTint="BF"/>
+                                  <w:sz w:val="36"/>
+                                  <w:szCs w:val="36"/>
+                                </w:rPr>
+                              </w:pPr>
+                              <w:r>
+                                <w:rPr>
+                                  <w:color w:val="404040" w:themeColor="text1" w:themeTint="BF"/>
+                                  <w:sz w:val="36"/>
+                                  <w:szCs w:val="36"/>
+                                </w:rPr>
+                                <w:t>Relatório da 1ª Fase</w:t>
+                              </w:r>
+                            </w:p>
+                          </w:sdtContent>
+                        </w:sdt>
+                      </w:txbxContent>
+                    </v:textbox>
+                    <w10:wrap type="square" anchorx="margin" anchory="page"/>
+                  </v:shape>
+                </w:pict>
+              </mc:Fallback>
+            </mc:AlternateContent>
+          </w:r>
+          <w:r>
+            <w:rPr>
+              <w:noProof/>
+              <w:lang w:eastAsia="pt-PT"/>
+            </w:rPr>
+            <mc:AlternateContent>
+              <mc:Choice Requires="wps">
+                <w:drawing>
+                  <wp:anchor distT="0" distB="0" distL="114300" distR="114300" simplePos="0" relativeHeight="251661312" behindDoc="0" locked="0" layoutInCell="1" allowOverlap="1" wp14:anchorId="23DD48E3" wp14:editId="7B41E9E7">
+                    <wp:simplePos x="0" y="0"/>
+                    <wp:positionH relativeFrom="margin">
+                      <wp:align>center</wp:align>
+                    </wp:positionH>
+                    <wp:positionV relativeFrom="page">
+                      <wp:posOffset>6134410</wp:posOffset>
+                    </wp:positionV>
+                    <wp:extent cx="7315200" cy="2040890"/>
+                    <wp:effectExtent l="0" t="0" r="0" b="0"/>
+                    <wp:wrapSquare wrapText="bothSides"/>
+                    <wp:docPr id="153" name="Caixa de Texto 153"/>
+                    <wp:cNvGraphicFramePr/>
+                    <a:graphic xmlns:a="http://schemas.openxmlformats.org/drawingml/2006/main">
+                      <a:graphicData uri="http://schemas.microsoft.com/office/word/2010/wordprocessingShape">
+                        <wps:wsp>
+                          <wps:cNvSpPr txBox="1"/>
+                          <wps:spPr>
+                            <a:xfrm>
+                              <a:off x="0" y="0"/>
+                              <a:ext cx="7315200" cy="2041451"/>
+                            </a:xfrm>
+                            <a:prstGeom prst="rect">
+                              <a:avLst/>
+                            </a:prstGeom>
+                            <a:noFill/>
+                            <a:ln w="6350">
+                              <a:noFill/>
+                            </a:ln>
+                            <a:effectLst/>
+                          </wps:spPr>
+                          <wps:style>
+                            <a:lnRef idx="0">
+                              <a:schemeClr val="accent1"/>
+                            </a:lnRef>
+                            <a:fillRef idx="0">
+                              <a:schemeClr val="accent1"/>
+                            </a:fillRef>
+                            <a:effectRef idx="0">
+                              <a:schemeClr val="accent1"/>
+                            </a:effectRef>
+                            <a:fontRef idx="minor">
+                              <a:schemeClr val="dk1"/>
+                            </a:fontRef>
+                          </wps:style>
+                          <wps:txbx>
+                            <w:txbxContent>
+                              <w:sdt>
+                                <w:sdtPr>
+                                  <w:rPr>
+                                    <w:color w:val="2E74B5" w:themeColor="accent1" w:themeShade="BF"/>
+                                    <w:sz w:val="32"/>
+                                    <w:szCs w:val="20"/>
+                                  </w:rPr>
+                                  <w:alias w:val="Síntese"/>
+                                  <w:tag w:val=""/>
+                                  <w:id w:val="537557047"/>
+                                  <w:dataBinding w:prefixMappings="xmlns:ns0='http://schemas.microsoft.com/office/2006/coverPageProps' " w:xpath="/ns0:CoverPageProperties[1]/ns0:Abstract[1]" w:storeItemID="{55AF091B-3C7A-41E3-B477-F2FDAA23CFDA}"/>
+                                  <w:text w:multiLine="1"/>
+                                </w:sdtPr>
+                                <w:sdtEndPr/>
+                                <w:sdtContent>
+                                  <w:p>
+                                    <w:pPr>
+                                      <w:pStyle w:val="SemEspaamento"/>
+                                      <w:jc w:val="right"/>
+                                      <w:rPr>
+                                        <w:color w:val="2E74B5" w:themeColor="accent1" w:themeShade="BF"/>
+                                        <w:sz w:val="32"/>
+                                        <w:szCs w:val="20"/>
+                                      </w:rPr>
+                                    </w:pPr>
+                                    <w:r>
+                                      <w:rPr>
+                                        <w:color w:val="2E74B5" w:themeColor="accent1" w:themeShade="BF"/>
+                                        <w:sz w:val="32"/>
+                                        <w:szCs w:val="20"/>
+                                      </w:rPr>
+                                      <w:t>LI51D</w:t>
+                                    </w:r>
+                                    <w:r>
+                                      <w:rPr>
+                                        <w:color w:val="2E74B5" w:themeColor="accent1" w:themeShade="BF"/>
+                                        <w:sz w:val="32"/>
+                                        <w:szCs w:val="20"/>
+                                      </w:rPr>
+                                      <w:br/>
+                                    </w:r>
+                                    <w:r>
+                                      <w:rPr>
+                                        <w:color w:val="2E74B5" w:themeColor="accent1" w:themeShade="BF"/>
+                                        <w:sz w:val="32"/>
+                                        <w:szCs w:val="20"/>
+                                      </w:rPr>
+                                      <w:t xml:space="preserve">Docente: </w:t>
+                                    </w:r>
+                                    <w:r>
+                                      <w:rPr>
+                                        <w:color w:val="2E74B5" w:themeColor="accent1" w:themeShade="BF"/>
+                                        <w:sz w:val="32"/>
+                                        <w:szCs w:val="20"/>
+                                      </w:rPr>
+                                      <w:t xml:space="preserve">Nuno </w:t>
+                                    </w:r>
+                                    <w:proofErr w:type="spellStart"/>
+                                    <w:r>
+                                      <w:rPr>
+                                        <w:color w:val="2E74B5" w:themeColor="accent1" w:themeShade="BF"/>
+                                        <w:sz w:val="32"/>
+                                        <w:szCs w:val="20"/>
+                                      </w:rPr>
+                                      <w:t>Datia</w:t>
+                                    </w:r>
+                                    <w:proofErr w:type="spellEnd"/>
+                                    <w:r>
+                                      <w:rPr>
+                                        <w:color w:val="2E74B5" w:themeColor="accent1" w:themeShade="BF"/>
+                                        <w:sz w:val="32"/>
+                                        <w:szCs w:val="20"/>
+                                      </w:rPr>
+                                      <w:br/>
+                                      <w:t>16/17 SI</w:t>
+                                    </w:r>
+                                    <w:r>
+                                      <w:rPr>
+                                        <w:color w:val="2E74B5" w:themeColor="accent1" w:themeShade="BF"/>
+                                        <w:sz w:val="32"/>
+                                        <w:szCs w:val="20"/>
+                                      </w:rPr>
+                                      <w:br/>
+                                      <w:t>Semestre de Inverno 16/17</w:t>
+                                    </w:r>
+                                    <w:r>
+                                      <w:rPr>
+                                        <w:color w:val="2E74B5" w:themeColor="accent1" w:themeShade="BF"/>
+                                        <w:sz w:val="32"/>
+                                        <w:szCs w:val="20"/>
+                                      </w:rPr>
+                                      <w:br/>
+                                      <w:t>Licenciatura em Engenharia Informática e de Computadores</w:t>
+                                    </w:r>
+                                    <w:r>
+                                      <w:rPr>
+                                        <w:color w:val="2E74B5" w:themeColor="accent1" w:themeShade="BF"/>
+                                        <w:sz w:val="32"/>
+                                        <w:szCs w:val="20"/>
+                                      </w:rPr>
+                                      <w:br/>
+                                      <w:t>DEETC</w:t>
+                                    </w:r>
+                                    <w:r>
+                                      <w:rPr>
+                                        <w:color w:val="2E74B5" w:themeColor="accent1" w:themeShade="BF"/>
+                                        <w:sz w:val="32"/>
+                                        <w:szCs w:val="20"/>
+                                      </w:rPr>
+                                      <w:br/>
+                                    </w:r>
+                                  </w:p>
+                                </w:sdtContent>
+                              </w:sdt>
+                            </w:txbxContent>
+                          </wps:txbx>
+                          <wps:bodyPr rot="0" spcFirstLastPara="0" vertOverflow="overflow" horzOverflow="overflow" vert="horz" wrap="square" lIns="1600200" tIns="0" rIns="685800" bIns="0" numCol="1" spcCol="0" rtlCol="0" fromWordArt="0" anchor="t" anchorCtr="0" forceAA="0" compatLnSpc="1">
+                            <a:prstTxWarp prst="textNoShape">
+                              <a:avLst/>
+                            </a:prstTxWarp>
+                            <a:noAutofit/>
+                          </wps:bodyPr>
+                        </wps:wsp>
+                      </a:graphicData>
+                    </a:graphic>
+                    <wp14:sizeRelH relativeFrom="page">
+                      <wp14:pctWidth>94100</wp14:pctWidth>
+                    </wp14:sizeRelH>
+                    <wp14:sizeRelV relativeFrom="page">
+                      <wp14:pctHeight>0</wp14:pctHeight>
+                    </wp14:sizeRelV>
+                  </wp:anchor>
+                </w:drawing>
+              </mc:Choice>
+              <mc:Fallback>
+                <w:pict>
+                  <v:shape w14:anchorId="23DD48E3" id="Caixa de Texto 153" o:spid="_x0000_s1027" type="#_x0000_t202" style="position:absolute;margin-left:0;margin-top:483pt;width:8in;height:160.7pt;z-index:251661312;visibility:visible;mso-wrap-style:square;mso-width-percent:941;mso-height-percent:0;mso-wrap-distance-left:9pt;mso-wrap-distance-top:0;mso-wrap-distance-right:9pt;mso-wrap-distance-bottom:0;mso-position-horizontal:center;mso-position-horizontal-relative:margin;mso-position-vertical:absolute;mso-position-vertical-relative:page;mso-width-percent:941;mso-height-percent:0;mso-width-relative:page;mso-height-relative:page;v-text-anchor:top" o:gfxdata="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" filled="f" stroked="f" strokeweight=".5pt">
+                    <v:textbox inset="126pt,0,54pt,0">
+                      <w:txbxContent>
+                        <w:sdt>
+                          <w:sdtPr>
+                            <w:rPr>
+                              <w:color w:val="2E74B5" w:themeColor="accent1" w:themeShade="BF"/>
+                              <w:sz w:val="32"/>
+                              <w:szCs w:val="20"/>
+                            </w:rPr>
+                            <w:alias w:val="Síntese"/>
+                            <w:tag w:val=""/>
+                            <w:id w:val="537557047"/>
+                            <w:dataBinding w:prefixMappings="xmlns:ns0='http://schemas.microsoft.com/office/2006/coverPageProps' " w:xpath="/ns0:CoverPageProperties[1]/ns0:Abstract[1]" w:storeItemID="{55AF091B-3C7A-41E3-B477-F2FDAA23CFDA}"/>
+                            <w:text w:multiLine="1"/>
+                          </w:sdtPr>
+                          <w:sdtEndPr/>
+                          <w:sdtContent>
+                            <w:p>
+                              <w:pPr>
+                                <w:pStyle w:val="SemEspaamento"/>
+                                <w:jc w:val="right"/>
+                                <w:rPr>
+                                  <w:color w:val="2E74B5" w:themeColor="accent1" w:themeShade="BF"/>
+                                  <w:sz w:val="32"/>
+                                  <w:szCs w:val="20"/>
+                                </w:rPr>
+                              </w:pPr>
+                              <w:r>
+                                <w:rPr>
+                                  <w:color w:val="2E74B5" w:themeColor="accent1" w:themeShade="BF"/>
+                                  <w:sz w:val="32"/>
+                                  <w:szCs w:val="20"/>
+                                </w:rPr>
+                                <w:t>LI51D</w:t>
+                              </w:r>
+                              <w:r>
+                                <w:rPr>
+                                  <w:color w:val="2E74B5" w:themeColor="accent1" w:themeShade="BF"/>
+                                  <w:sz w:val="32"/>
+                                  <w:szCs w:val="20"/>
+                                </w:rPr>
+                                <w:br/>
+                              </w:r>
+                              <w:r>
+                                <w:rPr>
+                                  <w:color w:val="2E74B5" w:themeColor="accent1" w:themeShade="BF"/>
+                                  <w:sz w:val="32"/>
+                                  <w:szCs w:val="20"/>
+                                </w:rPr>
+                                <w:t xml:space="preserve">Docente: </w:t>
+                              </w:r>
+                              <w:r>
+                                <w:rPr>
+                                  <w:color w:val="2E74B5" w:themeColor="accent1" w:themeShade="BF"/>
+                                  <w:sz w:val="32"/>
+                                  <w:szCs w:val="20"/>
+                                </w:rPr>
+                                <w:t xml:space="preserve">Nuno </w:t>
+                              </w:r>
+                              <w:proofErr w:type="spellStart"/>
+                              <w:r>
+                                <w:rPr>
+                                  <w:color w:val="2E74B5" w:themeColor="accent1" w:themeShade="BF"/>
+                                  <w:sz w:val="32"/>
+                                  <w:szCs w:val="20"/>
+                                </w:rPr>
+                                <w:t>Datia</w:t>
+                              </w:r>
+                              <w:proofErr w:type="spellEnd"/>
+                              <w:r>
+                                <w:rPr>
+                                  <w:color w:val="2E74B5" w:themeColor="accent1" w:themeShade="BF"/>
+                                  <w:sz w:val="32"/>
+                                  <w:szCs w:val="20"/>
+                                </w:rPr>
+                                <w:br/>
+                                <w:t>16/17 SI</w:t>
+                              </w:r>
+                              <w:r>
+                                <w:rPr>
+                                  <w:color w:val="2E74B5" w:themeColor="accent1" w:themeShade="BF"/>
+                                  <w:sz w:val="32"/>
+                                  <w:szCs w:val="20"/>
+                                </w:rPr>
+                                <w:br/>
+                                <w:t>Semestre de Inverno 16/17</w:t>
+                              </w:r>
+                              <w:r>
+                                <w:rPr>
+                                  <w:color w:val="2E74B5" w:themeColor="accent1" w:themeShade="BF"/>
+                                  <w:sz w:val="32"/>
+                                  <w:szCs w:val="20"/>
+                                </w:rPr>
+                                <w:br/>
+                                <w:t>Licenciatura em Engenharia Informática e de Computadores</w:t>
+                              </w:r>
+                              <w:r>
+                                <w:rPr>
+                                  <w:color w:val="2E74B5" w:themeColor="accent1" w:themeShade="BF"/>
+                                  <w:sz w:val="32"/>
+                                  <w:szCs w:val="20"/>
+                                </w:rPr>
+                                <w:br/>
+                                <w:t>DEETC</w:t>
+                              </w:r>
+                              <w:r>
+                                <w:rPr>
+                                  <w:color w:val="2E74B5" w:themeColor="accent1" w:themeShade="BF"/>
+                                  <w:sz w:val="32"/>
+                                  <w:szCs w:val="20"/>
+                                </w:rPr>
+                                <w:br/>
+                              </w:r>
+                            </w:p>
+                          </w:sdtContent>
+                        </w:sdt>
+                      </w:txbxContent>
+                    </v:textbox>
+                    <w10:wrap type="square" anchorx="margin" anchory="page"/>
+                  </v:shape>
+                </w:pict>
+              </mc:Fallback>
+            </mc:AlternateContent>
+          </w:r>
+          <w:r>
+            <w:rPr>
               <w:rFonts w:eastAsiaTheme="minorEastAsia"/>
               <w:noProof/>
               <w:sz w:val="2"/>
@@ -478,13 +1045,21 @@
                                   <w:pStyle w:val="SemEspaamento"/>
                                   <w:jc w:val="right"/>
                                   <w:rPr>
+                                    <w:b/>
                                     <w:color w:val="595959" w:themeColor="text1" w:themeTint="A6"/>
                                     <w:sz w:val="28"/>
                                     <w:szCs w:val="28"/>
                                   </w:rPr>
                                 </w:pPr>
-                                <w:bookmarkStart w:id="0" w:name="_GoBack"/>
-                                <w:bookmarkEnd w:id="0"/>
+                                <w:r>
+                                  <w:rPr>
+                                    <w:b/>
+                                    <w:color w:val="595959" w:themeColor="text1" w:themeTint="A6"/>
+                                    <w:sz w:val="28"/>
+                                    <w:szCs w:val="28"/>
+                                  </w:rPr>
+                                  <w:t>Grupo 27:</w:t>
+                                </w:r>
                               </w:p>
                               <w:p>
                                 <w:pPr>
@@ -634,11 +1209,7 @@
               </mc:Choice>
               <mc:Fallback>
                 <w:pict>
-                  <v:shapetype w14:anchorId="05A5D9F7" id="_x0000_t202" coordsize="21600,21600" o:spt="202" path="m,l,21600r21600,l21600,xe">
-                    <v:stroke joinstyle="miter"/>
-                    <v:path gradientshapeok="t" o:connecttype="rect"/>
-                  </v:shapetype>
-                  <v:shape id="Caixa de Texto 152" o:spid="_x0000_s1026" type="#_x0000_t202" style="position:absolute;margin-left:0;margin-top:594.4pt;width:8in;height:117.8pt;z-index:251660288;visibility:visible;mso-wrap-style:square;mso-width-percent:941;mso-height-percent:0;mso-wrap-distance-left:9pt;mso-wrap-distance-top:0;mso-wrap-distance-right:9pt;mso-wrap-distance-bottom:0;mso-position-horizontal:center;mso-position-horizontal-relative:margin;mso-position-vertical:absolute;mso-position-vertical-relative:page;mso-width-percent:941;mso-height-percent:0;mso-width-relative:page;mso-height-relative:page;v-text-anchor:bottom" o:gfxdata="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" filled="f" stroked="f" strokeweight=".5pt">
+                  <v:shape w14:anchorId="05A5D9F7" id="Caixa de Texto 152" o:spid="_x0000_s1028" type="#_x0000_t202" style="position:absolute;margin-left:0;margin-top:594.4pt;width:8in;height:117.8pt;z-index:251660288;visibility:visible;mso-wrap-style:square;mso-width-percent:941;mso-height-percent:0;mso-wrap-distance-left:9pt;mso-wrap-distance-top:0;mso-wrap-distance-right:9pt;mso-wrap-distance-bottom:0;mso-position-horizontal:center;mso-position-horizontal-relative:margin;mso-position-vertical:absolute;mso-position-vertical-relative:page;mso-width-percent:941;mso-height-percent:0;mso-width-relative:page;mso-height-relative:page;v-text-anchor:bottom" o:gfxdata="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" filled="f" stroked="f" strokeweight=".5pt">
                     <v:textbox inset="126pt,0,54pt,0">
                       <w:txbxContent>
                         <w:p>
@@ -679,13 +1250,21 @@
                             <w:pStyle w:val="SemEspaamento"/>
                             <w:jc w:val="right"/>
                             <w:rPr>
+                              <w:b/>
                               <w:color w:val="595959" w:themeColor="text1" w:themeTint="A6"/>
                               <w:sz w:val="28"/>
                               <w:szCs w:val="28"/>
                             </w:rPr>
                           </w:pPr>
-                          <w:bookmarkStart w:id="1" w:name="_GoBack"/>
-                          <w:bookmarkEnd w:id="1"/>
+                          <w:r>
+                            <w:rPr>
+                              <w:b/>
+                              <w:color w:val="595959" w:themeColor="text1" w:themeTint="A6"/>
+                              <w:sz w:val="28"/>
+                              <w:szCs w:val="28"/>
+                            </w:rPr>
+                            <w:t>Grupo 27:</w:t>
+                          </w:r>
                         </w:p>
                         <w:p>
                           <w:pPr>
@@ -823,480 +1402,6 @@
           </w:r>
           <w:r>
             <w:rPr>
-              <w:noProof/>
-              <w:lang w:eastAsia="pt-PT"/>
-            </w:rPr>
-            <mc:AlternateContent>
-              <mc:Choice Requires="wps">
-                <w:drawing>
-                  <wp:anchor distT="0" distB="0" distL="114300" distR="114300" simplePos="0" relativeHeight="251661312" behindDoc="0" locked="0" layoutInCell="1" allowOverlap="1" wp14:anchorId="23DD48E3" wp14:editId="7B41E9E7">
-                    <wp:simplePos x="0" y="0"/>
-                    <wp:positionH relativeFrom="margin">
-                      <wp:align>center</wp:align>
-                    </wp:positionH>
-                    <wp:positionV relativeFrom="page">
-                      <wp:posOffset>6134410</wp:posOffset>
-                    </wp:positionV>
-                    <wp:extent cx="7315200" cy="744220"/>
-                    <wp:effectExtent l="0" t="0" r="0" b="0"/>
-                    <wp:wrapSquare wrapText="bothSides"/>
-                    <wp:docPr id="153" name="Caixa de Texto 153"/>
-                    <wp:cNvGraphicFramePr/>
-                    <a:graphic xmlns:a="http://schemas.openxmlformats.org/drawingml/2006/main">
-                      <a:graphicData uri="http://schemas.microsoft.com/office/word/2010/wordprocessingShape">
-                        <wps:wsp>
-                          <wps:cNvSpPr txBox="1"/>
-                          <wps:spPr>
-                            <a:xfrm>
-                              <a:off x="0" y="0"/>
-                              <a:ext cx="7315200" cy="744220"/>
-                            </a:xfrm>
-                            <a:prstGeom prst="rect">
-                              <a:avLst/>
-                            </a:prstGeom>
-                            <a:noFill/>
-                            <a:ln w="6350">
-                              <a:noFill/>
-                            </a:ln>
-                            <a:effectLst/>
-                          </wps:spPr>
-                          <wps:style>
-                            <a:lnRef idx="0">
-                              <a:schemeClr val="accent1"/>
-                            </a:lnRef>
-                            <a:fillRef idx="0">
-                              <a:schemeClr val="accent1"/>
-                            </a:fillRef>
-                            <a:effectRef idx="0">
-                              <a:schemeClr val="accent1"/>
-                            </a:effectRef>
-                            <a:fontRef idx="minor">
-                              <a:schemeClr val="dk1"/>
-                            </a:fontRef>
-                          </wps:style>
-                          <wps:txbx>
-                            <w:txbxContent>
-                              <w:sdt>
-                                <w:sdtPr>
-                                  <w:rPr>
-                                    <w:color w:val="2E74B5" w:themeColor="accent1" w:themeShade="BF"/>
-                                    <w:sz w:val="32"/>
-                                    <w:szCs w:val="20"/>
-                                  </w:rPr>
-                                  <w:alias w:val="Síntese"/>
-                                  <w:tag w:val=""/>
-                                  <w:id w:val="537557047"/>
-                                  <w:dataBinding w:prefixMappings="xmlns:ns0='http://schemas.microsoft.com/office/2006/coverPageProps' " w:xpath="/ns0:CoverPageProperties[1]/ns0:Abstract[1]" w:storeItemID="{55AF091B-3C7A-41E3-B477-F2FDAA23CFDA}"/>
-                                  <w:text w:multiLine="1"/>
-                                </w:sdtPr>
-                                <w:sdtEndPr/>
-                                <w:sdtContent>
-                                  <w:p>
-                                    <w:pPr>
-                                      <w:pStyle w:val="SemEspaamento"/>
-                                      <w:jc w:val="right"/>
-                                      <w:rPr>
-                                        <w:color w:val="2E74B5" w:themeColor="accent1" w:themeShade="BF"/>
-                                        <w:sz w:val="32"/>
-                                        <w:szCs w:val="20"/>
-                                      </w:rPr>
-                                    </w:pPr>
-                                    <w:r>
-                                      <w:rPr>
-                                        <w:color w:val="2E74B5" w:themeColor="accent1" w:themeShade="BF"/>
-                                        <w:sz w:val="32"/>
-                                        <w:szCs w:val="20"/>
-                                      </w:rPr>
-                                      <w:t>LI51D</w:t>
-                                    </w:r>
-                                    <w:r>
-                                      <w:rPr>
-                                        <w:color w:val="2E74B5" w:themeColor="accent1" w:themeShade="BF"/>
-                                        <w:sz w:val="32"/>
-                                        <w:szCs w:val="20"/>
-                                      </w:rPr>
-                                      <w:br/>
-                                      <w:t xml:space="preserve">Engenheiro </w:t>
-                                    </w:r>
-                                    <w:r>
-                                      <w:rPr>
-                                        <w:color w:val="2E74B5" w:themeColor="accent1" w:themeShade="BF"/>
-                                        <w:sz w:val="32"/>
-                                        <w:szCs w:val="20"/>
-                                      </w:rPr>
-                                      <w:t xml:space="preserve">Nuno </w:t>
-                                    </w:r>
-                                    <w:proofErr w:type="spellStart"/>
-                                    <w:r>
-                                      <w:rPr>
-                                        <w:color w:val="2E74B5" w:themeColor="accent1" w:themeShade="BF"/>
-                                        <w:sz w:val="32"/>
-                                        <w:szCs w:val="20"/>
-                                      </w:rPr>
-                                      <w:t>Datia</w:t>
-                                    </w:r>
-                                    <w:proofErr w:type="spellEnd"/>
-                                    <w:r>
-                                      <w:rPr>
-                                        <w:color w:val="2E74B5" w:themeColor="accent1" w:themeShade="BF"/>
-                                        <w:sz w:val="32"/>
-                                        <w:szCs w:val="20"/>
-                                      </w:rPr>
-                                      <w:br/>
-                                      <w:t>16/17 SI</w:t>
-                                    </w:r>
-                                  </w:p>
-                                </w:sdtContent>
-                              </w:sdt>
-                            </w:txbxContent>
-                          </wps:txbx>
-                          <wps:bodyPr rot="0" spcFirstLastPara="0" vertOverflow="overflow" horzOverflow="overflow" vert="horz" wrap="square" lIns="1600200" tIns="0" rIns="685800" bIns="0" numCol="1" spcCol="0" rtlCol="0" fromWordArt="0" anchor="t" anchorCtr="0" forceAA="0" compatLnSpc="1">
-                            <a:prstTxWarp prst="textNoShape">
-                              <a:avLst/>
-                            </a:prstTxWarp>
-                            <a:noAutofit/>
-                          </wps:bodyPr>
-                        </wps:wsp>
-                      </a:graphicData>
-                    </a:graphic>
-                    <wp14:sizeRelH relativeFrom="page">
-                      <wp14:pctWidth>94100</wp14:pctWidth>
-                    </wp14:sizeRelH>
-                    <wp14:sizeRelV relativeFrom="page">
-                      <wp14:pctHeight>0</wp14:pctHeight>
-                    </wp14:sizeRelV>
-                  </wp:anchor>
-                </w:drawing>
-              </mc:Choice>
-              <mc:Fallback>
-                <w:pict>
-                  <v:shape w14:anchorId="23DD48E3" id="Caixa de Texto 153" o:spid="_x0000_s1027" type="#_x0000_t202" style="position:absolute;margin-left:0;margin-top:483pt;width:8in;height:58.6pt;z-index:251661312;visibility:visible;mso-wrap-style:square;mso-width-percent:941;mso-height-percent:0;mso-wrap-distance-left:9pt;mso-wrap-distance-top:0;mso-wrap-distance-right:9pt;mso-wrap-distance-bottom:0;mso-position-horizontal:center;mso-position-horizontal-relative:margin;mso-position-vertical:absolute;mso-position-vertical-relative:page;mso-width-percent:941;mso-height-percent:0;mso-width-relative:page;mso-height-relative:page;v-text-anchor:top" o:gfxdata="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" filled="f" stroked="f" strokeweight=".5pt">
-                    <v:textbox inset="126pt,0,54pt,0">
-                      <w:txbxContent>
-                        <w:sdt>
-                          <w:sdtPr>
-                            <w:rPr>
-                              <w:color w:val="2E74B5" w:themeColor="accent1" w:themeShade="BF"/>
-                              <w:sz w:val="32"/>
-                              <w:szCs w:val="20"/>
-                            </w:rPr>
-                            <w:alias w:val="Síntese"/>
-                            <w:tag w:val=""/>
-                            <w:id w:val="537557047"/>
-                            <w:dataBinding w:prefixMappings="xmlns:ns0='http://schemas.microsoft.com/office/2006/coverPageProps' " w:xpath="/ns0:CoverPageProperties[1]/ns0:Abstract[1]" w:storeItemID="{55AF091B-3C7A-41E3-B477-F2FDAA23CFDA}"/>
-                            <w:text w:multiLine="1"/>
-                          </w:sdtPr>
-                          <w:sdtEndPr/>
-                          <w:sdtContent>
-                            <w:p>
-                              <w:pPr>
-                                <w:pStyle w:val="SemEspaamento"/>
-                                <w:jc w:val="right"/>
-                                <w:rPr>
-                                  <w:color w:val="2E74B5" w:themeColor="accent1" w:themeShade="BF"/>
-                                  <w:sz w:val="32"/>
-                                  <w:szCs w:val="20"/>
-                                </w:rPr>
-                              </w:pPr>
-                              <w:r>
-                                <w:rPr>
-                                  <w:color w:val="2E74B5" w:themeColor="accent1" w:themeShade="BF"/>
-                                  <w:sz w:val="32"/>
-                                  <w:szCs w:val="20"/>
-                                </w:rPr>
-                                <w:t>LI51D</w:t>
-                              </w:r>
-                              <w:r>
-                                <w:rPr>
-                                  <w:color w:val="2E74B5" w:themeColor="accent1" w:themeShade="BF"/>
-                                  <w:sz w:val="32"/>
-                                  <w:szCs w:val="20"/>
-                                </w:rPr>
-                                <w:br/>
-                                <w:t xml:space="preserve">Engenheiro </w:t>
-                              </w:r>
-                              <w:r>
-                                <w:rPr>
-                                  <w:color w:val="2E74B5" w:themeColor="accent1" w:themeShade="BF"/>
-                                  <w:sz w:val="32"/>
-                                  <w:szCs w:val="20"/>
-                                </w:rPr>
-                                <w:t xml:space="preserve">Nuno </w:t>
-                              </w:r>
-                              <w:proofErr w:type="spellStart"/>
-                              <w:r>
-                                <w:rPr>
-                                  <w:color w:val="2E74B5" w:themeColor="accent1" w:themeShade="BF"/>
-                                  <w:sz w:val="32"/>
-                                  <w:szCs w:val="20"/>
-                                </w:rPr>
-                                <w:t>Datia</w:t>
-                              </w:r>
-                              <w:proofErr w:type="spellEnd"/>
-                              <w:r>
-                                <w:rPr>
-                                  <w:color w:val="2E74B5" w:themeColor="accent1" w:themeShade="BF"/>
-                                  <w:sz w:val="32"/>
-                                  <w:szCs w:val="20"/>
-                                </w:rPr>
-                                <w:br/>
-                                <w:t>16/17 SI</w:t>
-                              </w:r>
-                            </w:p>
-                          </w:sdtContent>
-                        </w:sdt>
-                      </w:txbxContent>
-                    </v:textbox>
-                    <w10:wrap type="square" anchorx="margin" anchory="page"/>
-                  </v:shape>
-                </w:pict>
-              </mc:Fallback>
-            </mc:AlternateContent>
-          </w:r>
-          <w:r>
-            <w:rPr>
-              <w:noProof/>
-              <w:lang w:eastAsia="pt-PT"/>
-            </w:rPr>
-            <mc:AlternateContent>
-              <mc:Choice Requires="wps">
-                <w:drawing>
-                  <wp:anchor distT="0" distB="0" distL="114300" distR="114300" simplePos="0" relativeHeight="251659264" behindDoc="0" locked="0" layoutInCell="1" allowOverlap="1" wp14:anchorId="2AB74106" wp14:editId="534651A1">
-                    <wp:simplePos x="0" y="0"/>
-                    <wp:positionH relativeFrom="margin">
-                      <wp:align>center</wp:align>
-                    </wp:positionH>
-                    <wp:positionV relativeFrom="page">
-                      <wp:posOffset>3890896</wp:posOffset>
-                    </wp:positionV>
-                    <wp:extent cx="7315200" cy="1514343"/>
-                    <wp:effectExtent l="0" t="0" r="0" b="10160"/>
-                    <wp:wrapSquare wrapText="bothSides"/>
-                    <wp:docPr id="154" name="Caixa de Texto 154"/>
-                    <wp:cNvGraphicFramePr/>
-                    <a:graphic xmlns:a="http://schemas.openxmlformats.org/drawingml/2006/main">
-                      <a:graphicData uri="http://schemas.microsoft.com/office/word/2010/wordprocessingShape">
-                        <wps:wsp>
-                          <wps:cNvSpPr txBox="1"/>
-                          <wps:spPr>
-                            <a:xfrm>
-                              <a:off x="0" y="0"/>
-                              <a:ext cx="7315200" cy="1514343"/>
-                            </a:xfrm>
-                            <a:prstGeom prst="rect">
-                              <a:avLst/>
-                            </a:prstGeom>
-                            <a:noFill/>
-                            <a:ln w="6350">
-                              <a:noFill/>
-                            </a:ln>
-                            <a:effectLst/>
-                          </wps:spPr>
-                          <wps:style>
-                            <a:lnRef idx="0">
-                              <a:schemeClr val="accent1"/>
-                            </a:lnRef>
-                            <a:fillRef idx="0">
-                              <a:schemeClr val="accent1"/>
-                            </a:fillRef>
-                            <a:effectRef idx="0">
-                              <a:schemeClr val="accent1"/>
-                            </a:effectRef>
-                            <a:fontRef idx="minor">
-                              <a:schemeClr val="dk1"/>
-                            </a:fontRef>
-                          </wps:style>
-                          <wps:txbx>
-                            <w:txbxContent>
-                              <w:p>
-                                <w:pPr>
-                                  <w:jc w:val="right"/>
-                                  <w:rPr>
-                                    <w:color w:val="5B9BD5" w:themeColor="accent1"/>
-                                    <w:sz w:val="56"/>
-                                    <w:szCs w:val="64"/>
-                                  </w:rPr>
-                                </w:pPr>
-                                <w:sdt>
-                                  <w:sdtPr>
-                                    <w:rPr>
-                                      <w:caps/>
-                                      <w:color w:val="5B9BD5" w:themeColor="accent1"/>
-                                      <w:sz w:val="56"/>
-                                      <w:szCs w:val="64"/>
-                                    </w:rPr>
-                                    <w:alias w:val="Título"/>
-                                    <w:tag w:val=""/>
-                                    <w:id w:val="382522700"/>
-                                    <w:dataBinding w:prefixMappings="xmlns:ns0='http://purl.org/dc/elements/1.1/' xmlns:ns1='http://schemas.openxmlformats.org/package/2006/metadata/core-properties' " w:xpath="/ns1:coreProperties[1]/ns0:title[1]" w:storeItemID="{6C3C8BC8-F283-45AE-878A-BAB7291924A1}"/>
-                                    <w:text w:multiLine="1"/>
-                                  </w:sdtPr>
-                                  <w:sdtEndPr>
-                                    <w:rPr>
-                                      <w:caps w:val="0"/>
-                                    </w:rPr>
-                                  </w:sdtEndPr>
-                                  <w:sdtContent>
-                                    <w:r>
-                                      <w:rPr>
-                                        <w:caps/>
-                                        <w:color w:val="5B9BD5" w:themeColor="accent1"/>
-                                        <w:sz w:val="56"/>
-                                        <w:szCs w:val="64"/>
-                                      </w:rPr>
-                                      <w:t>sistemas de informaçao ii</w:t>
-                                    </w:r>
-                                  </w:sdtContent>
-                                </w:sdt>
-                              </w:p>
-                              <w:sdt>
-                                <w:sdtPr>
-                                  <w:rPr>
-                                    <w:color w:val="404040" w:themeColor="text1" w:themeTint="BF"/>
-                                    <w:sz w:val="36"/>
-                                    <w:szCs w:val="36"/>
-                                  </w:rPr>
-                                  <w:alias w:val="Subtítulo"/>
-                                  <w:tag w:val=""/>
-                                  <w:id w:val="-1281875175"/>
-                                  <w:dataBinding w:prefixMappings="xmlns:ns0='http://purl.org/dc/elements/1.1/' xmlns:ns1='http://schemas.openxmlformats.org/package/2006/metadata/core-properties' " w:xpath="/ns1:coreProperties[1]/ns0:subject[1]" w:storeItemID="{6C3C8BC8-F283-45AE-878A-BAB7291924A1}"/>
-                                  <w:text/>
-                                </w:sdtPr>
-                                <w:sdtEndPr/>
-                                <w:sdtContent>
-                                  <w:p>
-                                    <w:pPr>
-                                      <w:jc w:val="right"/>
-                                      <w:rPr>
-                                        <w:smallCaps/>
-                                        <w:color w:val="404040" w:themeColor="text1" w:themeTint="BF"/>
-                                        <w:sz w:val="36"/>
-                                        <w:szCs w:val="36"/>
-                                      </w:rPr>
-                                    </w:pPr>
-                                    <w:r>
-                                      <w:rPr>
-                                        <w:color w:val="404040" w:themeColor="text1" w:themeTint="BF"/>
-                                        <w:sz w:val="36"/>
-                                        <w:szCs w:val="36"/>
-                                      </w:rPr>
-                                      <w:t>Relatório da 1ª Fase</w:t>
-                                    </w:r>
-                                  </w:p>
-                                </w:sdtContent>
-                              </w:sdt>
-                            </w:txbxContent>
-                          </wps:txbx>
-                          <wps:bodyPr rot="0" spcFirstLastPara="0" vertOverflow="overflow" horzOverflow="overflow" vert="horz" wrap="square" lIns="1600200" tIns="0" rIns="685800" bIns="0" numCol="1" spcCol="0" rtlCol="0" fromWordArt="0" anchor="b" anchorCtr="0" forceAA="0" compatLnSpc="1">
-                            <a:prstTxWarp prst="textNoShape">
-                              <a:avLst/>
-                            </a:prstTxWarp>
-                            <a:noAutofit/>
-                          </wps:bodyPr>
-                        </wps:wsp>
-                      </a:graphicData>
-                    </a:graphic>
-                    <wp14:sizeRelH relativeFrom="page">
-                      <wp14:pctWidth>94100</wp14:pctWidth>
-                    </wp14:sizeRelH>
-                    <wp14:sizeRelV relativeFrom="page">
-                      <wp14:pctHeight>0</wp14:pctHeight>
-                    </wp14:sizeRelV>
-                  </wp:anchor>
-                </w:drawing>
-              </mc:Choice>
-              <mc:Fallback>
-                <w:pict>
-                  <v:shape w14:anchorId="2AB74106" id="Caixa de Texto 154" o:spid="_x0000_s1028" type="#_x0000_t202" style="position:absolute;margin-left:0;margin-top:306.35pt;width:8in;height:119.25pt;z-index:251659264;visibility:visible;mso-wrap-style:square;mso-width-percent:941;mso-height-percent:0;mso-wrap-distance-left:9pt;mso-wrap-distance-top:0;mso-wrap-distance-right:9pt;mso-wrap-distance-bottom:0;mso-position-horizontal:center;mso-position-horizontal-relative:margin;mso-position-vertical:absolute;mso-position-vertical-relative:page;mso-width-percent:941;mso-height-percent:0;mso-width-relative:page;mso-height-relative:page;v-text-anchor:bottom" o:gfxdata="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" filled="f" stroked="f" strokeweight=".5pt">
-                    <v:textbox inset="126pt,0,54pt,0">
-                      <w:txbxContent>
-                        <w:p>
-                          <w:pPr>
-                            <w:jc w:val="right"/>
-                            <w:rPr>
-                              <w:color w:val="5B9BD5" w:themeColor="accent1"/>
-                              <w:sz w:val="56"/>
-                              <w:szCs w:val="64"/>
-                            </w:rPr>
-                          </w:pPr>
-                          <w:sdt>
-                            <w:sdtPr>
-                              <w:rPr>
-                                <w:caps/>
-                                <w:color w:val="5B9BD5" w:themeColor="accent1"/>
-                                <w:sz w:val="56"/>
-                                <w:szCs w:val="64"/>
-                              </w:rPr>
-                              <w:alias w:val="Título"/>
-                              <w:tag w:val=""/>
-                              <w:id w:val="382522700"/>
-                              <w:dataBinding w:prefixMappings="xmlns:ns0='http://purl.org/dc/elements/1.1/' xmlns:ns1='http://schemas.openxmlformats.org/package/2006/metadata/core-properties' " w:xpath="/ns1:coreProperties[1]/ns0:title[1]" w:storeItemID="{6C3C8BC8-F283-45AE-878A-BAB7291924A1}"/>
-                              <w:text w:multiLine="1"/>
-                            </w:sdtPr>
-                            <w:sdtEndPr>
-                              <w:rPr>
-                                <w:caps w:val="0"/>
-                              </w:rPr>
-                            </w:sdtEndPr>
-                            <w:sdtContent>
-                              <w:r>
-                                <w:rPr>
-                                  <w:caps/>
-                                  <w:color w:val="5B9BD5" w:themeColor="accent1"/>
-                                  <w:sz w:val="56"/>
-                                  <w:szCs w:val="64"/>
-                                </w:rPr>
-                                <w:t>sistemas de informaçao ii</w:t>
-                              </w:r>
-                            </w:sdtContent>
-                          </w:sdt>
-                        </w:p>
-                        <w:sdt>
-                          <w:sdtPr>
-                            <w:rPr>
-                              <w:color w:val="404040" w:themeColor="text1" w:themeTint="BF"/>
-                              <w:sz w:val="36"/>
-                              <w:szCs w:val="36"/>
-                            </w:rPr>
-                            <w:alias w:val="Subtítulo"/>
-                            <w:tag w:val=""/>
-                            <w:id w:val="-1281875175"/>
-                            <w:dataBinding w:prefixMappings="xmlns:ns0='http://purl.org/dc/elements/1.1/' xmlns:ns1='http://schemas.openxmlformats.org/package/2006/metadata/core-properties' " w:xpath="/ns1:coreProperties[1]/ns0:subject[1]" w:storeItemID="{6C3C8BC8-F283-45AE-878A-BAB7291924A1}"/>
-                            <w:text/>
-                          </w:sdtPr>
-                          <w:sdtEndPr/>
-                          <w:sdtContent>
-                            <w:p>
-                              <w:pPr>
-                                <w:jc w:val="right"/>
-                                <w:rPr>
-                                  <w:smallCaps/>
-                                  <w:color w:val="404040" w:themeColor="text1" w:themeTint="BF"/>
-                                  <w:sz w:val="36"/>
-                                  <w:szCs w:val="36"/>
-                                </w:rPr>
-                              </w:pPr>
-                              <w:r>
-                                <w:rPr>
-                                  <w:color w:val="404040" w:themeColor="text1" w:themeTint="BF"/>
-                                  <w:sz w:val="36"/>
-                                  <w:szCs w:val="36"/>
-                                </w:rPr>
-                                <w:t>Relatório da 1ª Fase</w:t>
-                              </w:r>
-                            </w:p>
-                          </w:sdtContent>
-                        </w:sdt>
-                      </w:txbxContent>
-                    </v:textbox>
-                    <w10:wrap type="square" anchorx="margin" anchory="page"/>
-                  </v:shape>
-                </w:pict>
-              </mc:Fallback>
-            </mc:AlternateContent>
-          </w:r>
-          <w:r>
-            <w:rPr>
               <w:rFonts w:eastAsiaTheme="minorEastAsia"/>
               <w:sz w:val="2"/>
               <w:lang w:eastAsia="pt-PT"/>
@@ -1308,24 +1413,118 @@
     </w:sdt>
     <w:p>
       <w:pPr>
-        <w:rPr>
+        <w:jc w:val="center"/>
+        <w:rPr>
+          <w:rFonts w:asciiTheme="majorHAnsi" w:hAnsiTheme="majorHAnsi"/>
+          <w:b/>
+          <w:color w:val="5B9BD5" w:themeColor="accent1"/>
+          <w:sz w:val="44"/>
+          <w:u w:val="dotted"/>
           <w:lang w:val="en-US"/>
         </w:rPr>
       </w:pPr>
-    </w:p>
-    <w:p>
-      <w:pPr>
-        <w:rPr>
+      <w:r>
+        <w:rPr>
+          <w:noProof/>
+          <w:lang w:eastAsia="pt-PT"/>
+        </w:rPr>
+        <w:lastRenderedPageBreak/>
+        <w:drawing>
+          <wp:anchor distT="0" distB="0" distL="114300" distR="114300" simplePos="0" relativeHeight="251664384" behindDoc="1" locked="0" layoutInCell="1" allowOverlap="1">
+            <wp:simplePos x="0" y="0"/>
+            <wp:positionH relativeFrom="margin">
+              <wp:posOffset>-505460</wp:posOffset>
+            </wp:positionH>
+            <wp:positionV relativeFrom="paragraph">
+              <wp:posOffset>467360</wp:posOffset>
+            </wp:positionV>
+            <wp:extent cx="7250430" cy="4954270"/>
+            <wp:effectExtent l="0" t="0" r="7620" b="0"/>
+            <wp:wrapTight wrapText="bothSides">
+              <wp:wrapPolygon edited="0">
+                <wp:start x="0" y="0"/>
+                <wp:lineTo x="0" y="21511"/>
+                <wp:lineTo x="21566" y="21511"/>
+                <wp:lineTo x="21566" y="0"/>
+                <wp:lineTo x="0" y="0"/>
+              </wp:wrapPolygon>
+            </wp:wrapTight>
+            <wp:docPr id="6" name="Imagem 6"/>
+            <wp:cNvGraphicFramePr>
+              <a:graphicFrameLocks xmlns:a="http://schemas.openxmlformats.org/drawingml/2006/main" noChangeAspect="1"/>
+            </wp:cNvGraphicFramePr>
+            <a:graphic xmlns:a="http://schemas.openxmlformats.org/drawingml/2006/main">
+              <a:graphicData uri="http://schemas.openxmlformats.org/drawingml/2006/picture">
+                <pic:pic xmlns:pic="http://schemas.openxmlformats.org/drawingml/2006/picture">
+                  <pic:nvPicPr>
+                    <pic:cNvPr id="6" name="EA.jpg"/>
+                    <pic:cNvPicPr/>
+                  </pic:nvPicPr>
+                  <pic:blipFill>
+                    <a:blip r:embed="rId12">
+                      <a:extLst>
+                        <a:ext uri="{28A0092B-C50C-407E-A947-70E740481C1C}">
+                          <a14:useLocalDpi xmlns:a14="http://schemas.microsoft.com/office/drawing/2010/main" val="0"/>
+                        </a:ext>
+                      </a:extLst>
+                    </a:blip>
+                    <a:stretch>
+                      <a:fillRect/>
+                    </a:stretch>
+                  </pic:blipFill>
+                  <pic:spPr>
+                    <a:xfrm>
+                      <a:off x="0" y="0"/>
+                      <a:ext cx="7250430" cy="4954270"/>
+                    </a:xfrm>
+                    <a:prstGeom prst="rect">
+                      <a:avLst/>
+                    </a:prstGeom>
+                  </pic:spPr>
+                </pic:pic>
+              </a:graphicData>
+            </a:graphic>
+            <wp14:sizeRelH relativeFrom="page">
+              <wp14:pctWidth>0</wp14:pctWidth>
+            </wp14:sizeRelH>
+            <wp14:sizeRelV relativeFrom="page">
+              <wp14:pctHeight>0</wp14:pctHeight>
+            </wp14:sizeRelV>
+          </wp:anchor>
+        </w:drawing>
+      </w:r>
+      <w:r>
+        <w:rPr>
+          <w:rFonts w:asciiTheme="majorHAnsi" w:hAnsiTheme="majorHAnsi"/>
+          <w:b/>
+          <w:color w:val="5B9BD5" w:themeColor="accent1"/>
+          <w:sz w:val="44"/>
+          <w:u w:val="dotted"/>
+        </w:rPr>
+        <w:t>Modelo</w:t>
+      </w:r>
+      <w:r>
+        <w:rPr>
+          <w:rFonts w:asciiTheme="majorHAnsi" w:hAnsiTheme="majorHAnsi"/>
+          <w:b/>
+          <w:color w:val="5B9BD5" w:themeColor="accent1"/>
+          <w:sz w:val="44"/>
+          <w:u w:val="dotted"/>
           <w:lang w:val="en-US"/>
         </w:rPr>
-      </w:pPr>
-    </w:p>
-    <w:p>
-      <w:pPr>
-        <w:rPr>
+        <w:t xml:space="preserve"> EA</w:t>
+      </w:r>
+      <w:r>
+        <w:rPr>
+          <w:rFonts w:asciiTheme="majorHAnsi" w:hAnsiTheme="majorHAnsi"/>
+          <w:b/>
+          <w:color w:val="5B9BD5" w:themeColor="accent1"/>
+          <w:sz w:val="44"/>
+          <w:u w:val="dotted"/>
           <w:lang w:val="en-US"/>
         </w:rPr>
-      </w:pPr>
+        <w:t xml:space="preserve"> </w:t>
+      </w:r>
     </w:p>
     <w:p>
       <w:pPr>
@@ -1390,10 +1589,998 @@
         </w:rPr>
       </w:pPr>
     </w:p>
+    <w:p>
+      <w:pPr>
+        <w:rPr>
+          <w:lang w:val="en-US"/>
+        </w:rPr>
+      </w:pPr>
+    </w:p>
+    <w:p>
+      <w:pPr>
+        <w:rPr>
+          <w:lang w:val="en-US"/>
+        </w:rPr>
+      </w:pPr>
+    </w:p>
+    <w:p>
+      <w:pPr>
+        <w:rPr>
+          <w:lang w:val="en-US"/>
+        </w:rPr>
+      </w:pPr>
+    </w:p>
+    <w:p>
+      <w:pPr>
+        <w:jc w:val="center"/>
+        <w:rPr>
+          <w:rFonts w:asciiTheme="majorHAnsi" w:hAnsiTheme="majorHAnsi"/>
+          <w:b/>
+          <w:color w:val="5B9BD5" w:themeColor="accent1"/>
+          <w:sz w:val="44"/>
+          <w:u w:val="dotted"/>
+        </w:rPr>
+      </w:pPr>
+      <w:r>
+        <w:rPr>
+          <w:rFonts w:asciiTheme="majorHAnsi" w:hAnsiTheme="majorHAnsi"/>
+          <w:b/>
+          <w:color w:val="5B9BD5" w:themeColor="accent1"/>
+          <w:sz w:val="44"/>
+          <w:u w:val="dotted"/>
+        </w:rPr>
+        <w:lastRenderedPageBreak/>
+        <w:t>Restrições de Integridade</w:t>
+      </w:r>
+      <w:r>
+        <w:rPr>
+          <w:rFonts w:asciiTheme="majorHAnsi" w:hAnsiTheme="majorHAnsi"/>
+          <w:b/>
+          <w:color w:val="5B9BD5" w:themeColor="accent1"/>
+          <w:sz w:val="44"/>
+          <w:u w:val="dotted"/>
+          <w:lang w:val="en-US"/>
+        </w:rPr>
+        <w:t xml:space="preserve"> </w:t>
+      </w:r>
+    </w:p>
+    <w:p>
+      <w:pPr>
+        <w:pStyle w:val="PargrafodaLista"/>
+        <w:numPr>
+          <w:ilvl w:val="0"/>
+          <w:numId w:val="3"/>
+        </w:numPr>
+        <w:rPr>
+          <w:sz w:val="24"/>
+        </w:rPr>
+      </w:pPr>
+      <w:r>
+        <w:rPr>
+          <w:sz w:val="24"/>
+        </w:rPr>
+        <w:t xml:space="preserve">Todos os equipamentos </w:t>
+      </w:r>
+      <w:r>
+        <w:rPr>
+          <w:sz w:val="24"/>
+        </w:rPr>
+        <w:t>têm de ter no mínimo um preço de aluguer</w:t>
+      </w:r>
+    </w:p>
+    <w:p>
+      <w:pPr>
+        <w:pStyle w:val="PargrafodaLista"/>
+        <w:numPr>
+          <w:ilvl w:val="0"/>
+          <w:numId w:val="3"/>
+        </w:numPr>
+        <w:rPr>
+          <w:sz w:val="24"/>
+        </w:rPr>
+      </w:pPr>
+      <w:r>
+        <w:rPr>
+          <w:sz w:val="24"/>
+        </w:rPr>
+        <w:t xml:space="preserve">Datas </w:t>
+      </w:r>
+      <w:r>
+        <w:rPr>
+          <w:sz w:val="24"/>
+        </w:rPr>
+        <w:t xml:space="preserve">ou validades </w:t>
+      </w:r>
+      <w:r>
+        <w:rPr>
+          <w:sz w:val="24"/>
+        </w:rPr>
+        <w:t xml:space="preserve">de fim nunca podem ser superiores às datas </w:t>
+      </w:r>
+      <w:r>
+        <w:rPr>
+          <w:sz w:val="24"/>
+        </w:rPr>
+        <w:t xml:space="preserve">ou validades </w:t>
+      </w:r>
+      <w:r>
+        <w:rPr>
+          <w:sz w:val="24"/>
+        </w:rPr>
+        <w:t>de início.</w:t>
+      </w:r>
+    </w:p>
+    <w:p>
+      <w:pPr>
+        <w:pStyle w:val="PargrafodaLista"/>
+        <w:numPr>
+          <w:ilvl w:val="0"/>
+          <w:numId w:val="3"/>
+        </w:numPr>
+        <w:rPr>
+          <w:sz w:val="24"/>
+        </w:rPr>
+      </w:pPr>
+      <w:r>
+        <w:rPr>
+          <w:sz w:val="24"/>
+        </w:rPr>
+        <w:t>Existe um cliente final, cujo ID é 0 e todos os outros campos estão a NULL</w:t>
+      </w:r>
+    </w:p>
+    <w:p>
+      <w:pPr>
+        <w:pStyle w:val="PargrafodaLista"/>
+        <w:numPr>
+          <w:ilvl w:val="0"/>
+          <w:numId w:val="3"/>
+        </w:numPr>
+        <w:rPr>
+          <w:sz w:val="24"/>
+        </w:rPr>
+      </w:pPr>
+      <w:r>
+        <w:rPr>
+          <w:sz w:val="24"/>
+        </w:rPr>
+        <w:t>Não são permitidas remoções de alugueres cuja data de fim seja superior à data atual</w:t>
+      </w:r>
+    </w:p>
+    <w:p>
+      <w:pPr>
+        <w:pStyle w:val="PargrafodaLista"/>
+      </w:pPr>
+    </w:p>
+    <w:p/>
+    <w:p>
+      <w:pPr>
+        <w:jc w:val="center"/>
+        <w:rPr>
+          <w:rFonts w:asciiTheme="majorHAnsi" w:hAnsiTheme="majorHAnsi"/>
+          <w:b/>
+          <w:color w:val="5B9BD5" w:themeColor="accent1"/>
+          <w:sz w:val="44"/>
+          <w:u w:val="dotted"/>
+        </w:rPr>
+      </w:pPr>
+      <w:r>
+        <w:rPr>
+          <w:rFonts w:asciiTheme="majorHAnsi" w:hAnsiTheme="majorHAnsi"/>
+          <w:b/>
+          <w:color w:val="5B9BD5" w:themeColor="accent1"/>
+          <w:sz w:val="44"/>
+          <w:u w:val="dotted"/>
+        </w:rPr>
+        <w:t xml:space="preserve">Ordem de </w:t>
+      </w:r>
+      <w:r>
+        <w:rPr>
+          <w:rFonts w:asciiTheme="majorHAnsi" w:hAnsiTheme="majorHAnsi"/>
+          <w:b/>
+          <w:color w:val="5B9BD5" w:themeColor="accent1"/>
+          <w:sz w:val="44"/>
+          <w:u w:val="dotted"/>
+        </w:rPr>
+        <w:t>execução</w:t>
+      </w:r>
+      <w:r>
+        <w:rPr>
+          <w:rFonts w:asciiTheme="majorHAnsi" w:hAnsiTheme="majorHAnsi"/>
+          <w:b/>
+          <w:color w:val="5B9BD5" w:themeColor="accent1"/>
+          <w:sz w:val="44"/>
+          <w:u w:val="dotted"/>
+        </w:rPr>
+        <w:t xml:space="preserve"> de fiche</w:t>
+      </w:r>
+      <w:r>
+        <w:rPr>
+          <w:rFonts w:asciiTheme="majorHAnsi" w:hAnsiTheme="majorHAnsi"/>
+          <w:b/>
+          <w:color w:val="5B9BD5" w:themeColor="accent1"/>
+          <w:sz w:val="44"/>
+          <w:u w:val="dotted"/>
+        </w:rPr>
+        <w:t>iros</w:t>
+      </w:r>
+    </w:p>
+    <w:p>
+      <w:pPr>
+        <w:rPr>
+          <w:b/>
+          <w:sz w:val="28"/>
+        </w:rPr>
+      </w:pPr>
+      <w:r>
+        <w:rPr>
+          <w:b/>
+          <w:sz w:val="28"/>
+        </w:rPr>
+        <w:t>Criação</w:t>
+      </w:r>
+      <w:r>
+        <w:rPr>
+          <w:b/>
+          <w:sz w:val="28"/>
+        </w:rPr>
+        <w:t xml:space="preserve"> da base de dados:</w:t>
+      </w:r>
+    </w:p>
+    <w:p>
+      <w:pPr>
+        <w:rPr>
+          <w:sz w:val="24"/>
+        </w:rPr>
+      </w:pPr>
+      <w:r>
+        <w:rPr>
+          <w:sz w:val="24"/>
+        </w:rPr>
+        <w:t>O ficheiro</w:t>
+      </w:r>
+      <w:r>
+        <w:rPr>
+          <w:sz w:val="24"/>
+        </w:rPr>
+        <w:t xml:space="preserve"> </w:t>
+      </w:r>
+      <w:proofErr w:type="spellStart"/>
+      <w:r>
+        <w:rPr>
+          <w:sz w:val="24"/>
+        </w:rPr>
+        <w:t>Creates</w:t>
+      </w:r>
+      <w:proofErr w:type="spellEnd"/>
+      <w:r>
+        <w:rPr>
+          <w:sz w:val="24"/>
+        </w:rPr>
+        <w:t xml:space="preserve"> tem de ser executado antes de </w:t>
+      </w:r>
+      <w:proofErr w:type="spellStart"/>
+      <w:r>
+        <w:rPr>
+          <w:sz w:val="24"/>
+        </w:rPr>
+        <w:t>CreateViews</w:t>
+      </w:r>
+      <w:proofErr w:type="spellEnd"/>
+      <w:r>
+        <w:rPr>
+          <w:sz w:val="24"/>
+        </w:rPr>
+        <w:t xml:space="preserve"> e antes de </w:t>
+      </w:r>
+      <w:proofErr w:type="spellStart"/>
+      <w:r>
+        <w:rPr>
+          <w:sz w:val="24"/>
+        </w:rPr>
+        <w:t>CreateTriggers</w:t>
+      </w:r>
+      <w:proofErr w:type="spellEnd"/>
+    </w:p>
+    <w:p>
+      <w:pPr>
+        <w:rPr>
+          <w:b/>
+          <w:sz w:val="28"/>
+        </w:rPr>
+      </w:pPr>
+      <w:r>
+        <w:rPr>
+          <w:b/>
+          <w:sz w:val="28"/>
+        </w:rPr>
+        <w:t>Criação</w:t>
+      </w:r>
+      <w:r>
+        <w:rPr>
+          <w:b/>
+          <w:sz w:val="28"/>
+        </w:rPr>
+        <w:t xml:space="preserve"> de Procedimentos Armazenados: </w:t>
+      </w:r>
+    </w:p>
+    <w:p>
+      <w:pPr>
+        <w:rPr>
+          <w:sz w:val="24"/>
+        </w:rPr>
+      </w:pPr>
+      <w:r>
+        <w:rPr>
+          <w:sz w:val="24"/>
+        </w:rPr>
+        <w:t xml:space="preserve">O ficheiro </w:t>
+      </w:r>
+      <w:proofErr w:type="spellStart"/>
+      <w:r>
+        <w:rPr>
+          <w:sz w:val="24"/>
+        </w:rPr>
+        <w:t>ProcedureAluguerComCliente</w:t>
+      </w:r>
+      <w:proofErr w:type="spellEnd"/>
+      <w:r>
+        <w:rPr>
+          <w:sz w:val="24"/>
+        </w:rPr>
+        <w:t xml:space="preserve"> tem que ser criado antes do </w:t>
+      </w:r>
+      <w:proofErr w:type="spellStart"/>
+      <w:r>
+        <w:rPr>
+          <w:sz w:val="24"/>
+        </w:rPr>
+        <w:t>ProcedureAluguerSemCliente</w:t>
+      </w:r>
+      <w:proofErr w:type="spellEnd"/>
+    </w:p>
+    <w:p>
+      <w:pPr>
+        <w:rPr>
+          <w:b/>
+          <w:sz w:val="28"/>
+        </w:rPr>
+      </w:pPr>
+      <w:r>
+        <w:rPr>
+          <w:b/>
+          <w:sz w:val="28"/>
+        </w:rPr>
+        <w:t>População da base de dados:</w:t>
+      </w:r>
+    </w:p>
+    <w:p>
+      <w:pPr>
+        <w:rPr>
+          <w:sz w:val="24"/>
+        </w:rPr>
+      </w:pPr>
+      <w:r>
+        <w:rPr>
+          <w:sz w:val="24"/>
+        </w:rPr>
+        <w:t xml:space="preserve">O ficheiro </w:t>
+      </w:r>
+      <w:proofErr w:type="spellStart"/>
+      <w:r>
+        <w:rPr>
+          <w:sz w:val="24"/>
+        </w:rPr>
+        <w:t>Inserts</w:t>
+      </w:r>
+      <w:proofErr w:type="spellEnd"/>
+      <w:r>
+        <w:rPr>
+          <w:sz w:val="24"/>
+        </w:rPr>
+        <w:t xml:space="preserve"> tem que ser executado</w:t>
+      </w:r>
+      <w:r>
+        <w:rPr>
+          <w:sz w:val="24"/>
+        </w:rPr>
+        <w:t xml:space="preserve"> apó</w:t>
+      </w:r>
+      <w:r>
+        <w:rPr>
+          <w:sz w:val="24"/>
+        </w:rPr>
+        <w:t xml:space="preserve">s todos os ficheiros com prefixo </w:t>
+      </w:r>
+      <w:proofErr w:type="spellStart"/>
+      <w:r>
+        <w:rPr>
+          <w:sz w:val="24"/>
+        </w:rPr>
+        <w:t>Create</w:t>
+      </w:r>
+      <w:bookmarkStart w:id="0" w:name="_GoBack"/>
+      <w:bookmarkEnd w:id="0"/>
+      <w:proofErr w:type="spellEnd"/>
+      <w:r>
+        <w:rPr>
+          <w:sz w:val="24"/>
+        </w:rPr>
+        <w:t xml:space="preserve">. O </w:t>
+      </w:r>
+      <w:proofErr w:type="spellStart"/>
+      <w:r>
+        <w:rPr>
+          <w:sz w:val="24"/>
+        </w:rPr>
+        <w:t>ProcedureTests</w:t>
+      </w:r>
+      <w:proofErr w:type="spellEnd"/>
+      <w:r>
+        <w:rPr>
+          <w:sz w:val="24"/>
+        </w:rPr>
+        <w:t xml:space="preserve"> tem que ser o </w:t>
+      </w:r>
+      <w:r>
+        <w:rPr>
+          <w:sz w:val="24"/>
+        </w:rPr>
+        <w:t>último</w:t>
+      </w:r>
+      <w:r>
+        <w:rPr>
+          <w:sz w:val="24"/>
+        </w:rPr>
+        <w:t xml:space="preserve"> ficheiro a ser executado</w:t>
+      </w:r>
+      <w:r>
+        <w:rPr>
+          <w:sz w:val="24"/>
+        </w:rPr>
+        <w:t xml:space="preserve"> para garantir o bom funcionamento de toda a base de dados.</w:t>
+      </w:r>
+    </w:p>
+    <w:p/>
+    <w:p/>
+    <w:p>
+      <w:pPr>
+        <w:jc w:val="center"/>
+        <w:rPr>
+          <w:rFonts w:asciiTheme="majorHAnsi" w:hAnsiTheme="majorHAnsi"/>
+          <w:b/>
+          <w:color w:val="5B9BD5" w:themeColor="accent1"/>
+          <w:sz w:val="44"/>
+          <w:u w:val="dotted"/>
+        </w:rPr>
+      </w:pPr>
+    </w:p>
+    <w:p>
+      <w:pPr>
+        <w:jc w:val="center"/>
+        <w:rPr>
+          <w:rFonts w:asciiTheme="majorHAnsi" w:hAnsiTheme="majorHAnsi"/>
+          <w:b/>
+          <w:color w:val="5B9BD5" w:themeColor="accent1"/>
+          <w:sz w:val="44"/>
+          <w:u w:val="dotted"/>
+        </w:rPr>
+      </w:pPr>
+    </w:p>
+    <w:p>
+      <w:pPr>
+        <w:jc w:val="center"/>
+        <w:rPr>
+          <w:rFonts w:asciiTheme="majorHAnsi" w:hAnsiTheme="majorHAnsi"/>
+          <w:b/>
+          <w:color w:val="5B9BD5" w:themeColor="accent1"/>
+          <w:sz w:val="44"/>
+          <w:u w:val="dotted"/>
+        </w:rPr>
+      </w:pPr>
+    </w:p>
+    <w:p>
+      <w:pPr>
+        <w:jc w:val="center"/>
+        <w:rPr>
+          <w:rFonts w:asciiTheme="majorHAnsi" w:hAnsiTheme="majorHAnsi"/>
+          <w:b/>
+          <w:color w:val="5B9BD5" w:themeColor="accent1"/>
+          <w:sz w:val="44"/>
+          <w:u w:val="dotted"/>
+        </w:rPr>
+      </w:pPr>
+    </w:p>
+    <w:p>
+      <w:pPr>
+        <w:jc w:val="center"/>
+        <w:rPr>
+          <w:rFonts w:asciiTheme="majorHAnsi" w:hAnsiTheme="majorHAnsi"/>
+          <w:b/>
+          <w:color w:val="5B9BD5" w:themeColor="accent1"/>
+          <w:sz w:val="44"/>
+          <w:u w:val="dotted"/>
+        </w:rPr>
+      </w:pPr>
+    </w:p>
+    <w:p>
+      <w:pPr>
+        <w:jc w:val="center"/>
+        <w:rPr>
+          <w:rFonts w:asciiTheme="majorHAnsi" w:hAnsiTheme="majorHAnsi"/>
+          <w:b/>
+          <w:color w:val="5B9BD5" w:themeColor="accent1"/>
+          <w:sz w:val="44"/>
+          <w:u w:val="dotted"/>
+        </w:rPr>
+      </w:pPr>
+    </w:p>
+    <w:p>
+      <w:pPr>
+        <w:jc w:val="both"/>
+        <w:rPr>
+          <w:sz w:val="24"/>
+        </w:rPr>
+      </w:pPr>
+    </w:p>
+    <w:p>
+      <w:pPr>
+        <w:rPr>
+          <w:sz w:val="24"/>
+        </w:rPr>
+      </w:pPr>
+    </w:p>
+    <w:p>
+      <w:pPr>
+        <w:rPr>
+          <w:sz w:val="24"/>
+        </w:rPr>
+      </w:pPr>
+    </w:p>
+    <w:p>
+      <w:pPr>
+        <w:jc w:val="center"/>
+        <w:rPr>
+          <w:rFonts w:asciiTheme="majorHAnsi" w:hAnsiTheme="majorHAnsi"/>
+          <w:b/>
+          <w:color w:val="5B9BD5" w:themeColor="accent1"/>
+          <w:sz w:val="44"/>
+          <w:u w:val="dotted"/>
+        </w:rPr>
+      </w:pPr>
+      <w:r>
+        <w:rPr>
+          <w:rFonts w:asciiTheme="majorHAnsi" w:hAnsiTheme="majorHAnsi"/>
+          <w:b/>
+          <w:color w:val="5B9BD5" w:themeColor="accent1"/>
+          <w:sz w:val="44"/>
+          <w:u w:val="dotted"/>
+        </w:rPr>
+        <w:lastRenderedPageBreak/>
+        <w:t>Decisões tomadas na criação Base de Dados</w:t>
+      </w:r>
+    </w:p>
+    <w:p>
+      <w:pPr>
+        <w:jc w:val="both"/>
+      </w:pPr>
+    </w:p>
+    <w:p>
+      <w:pPr>
+        <w:jc w:val="both"/>
+        <w:rPr>
+          <w:sz w:val="24"/>
+        </w:rPr>
+      </w:pPr>
+      <w:r>
+        <w:rPr>
+          <w:sz w:val="24"/>
+        </w:rPr>
+        <w:t>Nesta base de dados foram criadas Vistas sobre a tabela Aluguer, bem como sobre todos as tabelas cujas chaves estrangeiras estejam presentes no processo de um aluguer, sendo estas as tabelas Equipamentos, Promoções, Cliente e Empregado. Foram também criados gatilhos sobre estas tabelas para que sempre que seja necessário remover um aluguer</w:t>
+      </w:r>
+      <w:r>
+        <w:rPr>
+          <w:sz w:val="24"/>
+        </w:rPr>
+        <w:t xml:space="preserve"> cuja data de </w:t>
+      </w:r>
+      <w:r>
+        <w:rPr>
+          <w:sz w:val="24"/>
+        </w:rPr>
+        <w:t>início</w:t>
+      </w:r>
+      <w:r>
+        <w:rPr>
+          <w:sz w:val="24"/>
+        </w:rPr>
+        <w:t xml:space="preserve"> ultrapassa a data atual</w:t>
+      </w:r>
+      <w:r>
+        <w:rPr>
+          <w:sz w:val="24"/>
+        </w:rPr>
+        <w:t xml:space="preserve">, este apenas seja removido da vista e não da base de dados. O mesmo foi feito para as restantes tabelas mencionadas acima para que, caso seja necessário apagar qualquer um dos componentes participantes no aluguer, este sejam removidos das vistas e não da base de dados, mantendo assim a integridade das regras de negócio. Todos estes gatilhos tem o prefixo </w:t>
+      </w:r>
+      <w:proofErr w:type="spellStart"/>
+      <w:r>
+        <w:rPr>
+          <w:sz w:val="24"/>
+        </w:rPr>
+        <w:t>Delete+Nome</w:t>
+      </w:r>
+      <w:proofErr w:type="spellEnd"/>
+      <w:r>
+        <w:rPr>
+          <w:sz w:val="24"/>
+        </w:rPr>
+        <w:t xml:space="preserve"> da tabela. Criamos também um gatilho </w:t>
+      </w:r>
+      <w:proofErr w:type="spellStart"/>
+      <w:r>
+        <w:rPr>
+          <w:sz w:val="24"/>
+        </w:rPr>
+        <w:t>UpdateAluguer</w:t>
+      </w:r>
+      <w:proofErr w:type="spellEnd"/>
+      <w:r>
+        <w:rPr>
+          <w:sz w:val="24"/>
+        </w:rPr>
+        <w:t xml:space="preserve"> que é acionado quando se tenta alterar a tabela Aluguer</w:t>
+      </w:r>
+      <w:r>
+        <w:rPr>
+          <w:sz w:val="24"/>
+        </w:rPr>
+        <w:t>. Desta forma apenas os alugueres cuja data de início seja superior à data atual pode ser alterados</w:t>
+      </w:r>
+      <w:r>
+        <w:rPr>
+          <w:sz w:val="24"/>
+        </w:rPr>
+        <w:t>.</w:t>
+      </w:r>
+    </w:p>
+    <w:p>
+      <w:pPr>
+        <w:jc w:val="both"/>
+        <w:rPr>
+          <w:sz w:val="24"/>
+        </w:rPr>
+      </w:pPr>
+      <w:r>
+        <w:rPr>
+          <w:sz w:val="24"/>
+        </w:rPr>
+        <w:t xml:space="preserve">Para a alínea A foram criados os ficheiros </w:t>
+      </w:r>
+      <w:proofErr w:type="spellStart"/>
+      <w:r>
+        <w:rPr>
+          <w:sz w:val="24"/>
+        </w:rPr>
+        <w:t>Create</w:t>
+      </w:r>
+      <w:proofErr w:type="spellEnd"/>
+      <w:r>
+        <w:rPr>
+          <w:sz w:val="24"/>
+        </w:rPr>
+        <w:t xml:space="preserve">, </w:t>
+      </w:r>
+      <w:proofErr w:type="spellStart"/>
+      <w:r>
+        <w:rPr>
+          <w:sz w:val="24"/>
+        </w:rPr>
+        <w:t>CreateViews</w:t>
+      </w:r>
+      <w:proofErr w:type="spellEnd"/>
+      <w:r>
+        <w:rPr>
+          <w:sz w:val="24"/>
+        </w:rPr>
+        <w:t xml:space="preserve"> e </w:t>
+      </w:r>
+      <w:proofErr w:type="spellStart"/>
+      <w:r>
+        <w:rPr>
+          <w:sz w:val="24"/>
+        </w:rPr>
+        <w:t>CreateTriggers</w:t>
+      </w:r>
+      <w:proofErr w:type="spellEnd"/>
+      <w:r>
+        <w:rPr>
+          <w:sz w:val="24"/>
+        </w:rPr>
+        <w:t xml:space="preserve"> que criam o modelo físico.</w:t>
+      </w:r>
+    </w:p>
+    <w:p>
+      <w:pPr>
+        <w:jc w:val="both"/>
+        <w:rPr>
+          <w:sz w:val="24"/>
+        </w:rPr>
+      </w:pPr>
+      <w:r>
+        <w:rPr>
+          <w:sz w:val="24"/>
+        </w:rPr>
+        <w:t xml:space="preserve">Para a alínea B foi criado o ficheiro </w:t>
+      </w:r>
+      <w:proofErr w:type="spellStart"/>
+      <w:r>
+        <w:rPr>
+          <w:sz w:val="24"/>
+        </w:rPr>
+        <w:t>Drops.sql</w:t>
+      </w:r>
+      <w:proofErr w:type="spellEnd"/>
+      <w:r>
+        <w:rPr>
+          <w:sz w:val="24"/>
+        </w:rPr>
+        <w:t xml:space="preserve"> que remove o modelo físico</w:t>
+      </w:r>
+    </w:p>
+    <w:p>
+      <w:pPr>
+        <w:jc w:val="both"/>
+        <w:rPr>
+          <w:sz w:val="24"/>
+        </w:rPr>
+      </w:pPr>
+      <w:r>
+        <w:rPr>
+          <w:sz w:val="24"/>
+        </w:rPr>
+        <w:t xml:space="preserve">Para as alíneas C até K foram criados procedimentos armazenados, sendo que cada um recebe os parâmetros necessários para executar a alínea. Sempre que um destes procedimentos armazenados faz uma inserção, o ID desse novo </w:t>
+      </w:r>
+      <w:proofErr w:type="spellStart"/>
+      <w:r>
+        <w:rPr>
+          <w:sz w:val="24"/>
+        </w:rPr>
+        <w:t>tuplo</w:t>
+      </w:r>
+      <w:proofErr w:type="spellEnd"/>
+      <w:r>
+        <w:rPr>
+          <w:sz w:val="24"/>
+        </w:rPr>
+        <w:t xml:space="preserve"> é retornado.</w:t>
+      </w:r>
+    </w:p>
+    <w:p>
+      <w:pPr>
+        <w:jc w:val="both"/>
+        <w:rPr>
+          <w:sz w:val="24"/>
+        </w:rPr>
+      </w:pPr>
+      <w:r>
+        <w:rPr>
+          <w:sz w:val="24"/>
+        </w:rPr>
+        <w:t>Nas alíneas F e G são adicionados alugueres</w:t>
+      </w:r>
+      <w:r>
+        <w:rPr>
+          <w:sz w:val="24"/>
+        </w:rPr>
+        <w:t xml:space="preserve"> à tabela Aluguer</w:t>
+      </w:r>
+      <w:r>
+        <w:rPr>
+          <w:sz w:val="24"/>
+        </w:rPr>
+        <w:t xml:space="preserve"> mas não são adicionados Equipamentos à tabela </w:t>
+      </w:r>
+      <w:proofErr w:type="spellStart"/>
+      <w:r>
+        <w:rPr>
+          <w:sz w:val="24"/>
+        </w:rPr>
+        <w:t>AluguerEquipamento</w:t>
+      </w:r>
+      <w:proofErr w:type="spellEnd"/>
+      <w:r>
+        <w:rPr>
+          <w:sz w:val="24"/>
+        </w:rPr>
+        <w:t xml:space="preserve"> nem Promoções à tabela </w:t>
+      </w:r>
+      <w:proofErr w:type="spellStart"/>
+      <w:r>
+        <w:rPr>
+          <w:sz w:val="24"/>
+        </w:rPr>
+        <w:t>AluguerPromocoes</w:t>
+      </w:r>
+      <w:proofErr w:type="spellEnd"/>
+      <w:r>
+        <w:rPr>
+          <w:sz w:val="24"/>
+        </w:rPr>
+        <w:t>.</w:t>
+      </w:r>
+    </w:p>
+    <w:p>
+      <w:pPr>
+        <w:jc w:val="both"/>
+        <w:rPr>
+          <w:sz w:val="24"/>
+        </w:rPr>
+      </w:pPr>
+      <w:r>
+        <w:rPr>
+          <w:sz w:val="24"/>
+        </w:rPr>
+        <w:t xml:space="preserve">Para a alínea F, no procedimento armazenado contem também uma transação. Nessa transação foi definido o nível de isolamento de </w:t>
+      </w:r>
+      <w:proofErr w:type="spellStart"/>
+      <w:r>
+        <w:rPr>
+          <w:sz w:val="24"/>
+        </w:rPr>
+        <w:t>Repetable</w:t>
+      </w:r>
+      <w:proofErr w:type="spellEnd"/>
+      <w:r>
+        <w:rPr>
+          <w:sz w:val="24"/>
+        </w:rPr>
+        <w:t xml:space="preserve"> </w:t>
+      </w:r>
+      <w:proofErr w:type="spellStart"/>
+      <w:r>
+        <w:rPr>
+          <w:sz w:val="24"/>
+        </w:rPr>
+        <w:t>Read</w:t>
+      </w:r>
+      <w:proofErr w:type="spellEnd"/>
+      <w:r>
+        <w:rPr>
+          <w:sz w:val="24"/>
+        </w:rPr>
+        <w:t>.</w:t>
+      </w:r>
+      <w:r>
+        <w:rPr>
+          <w:sz w:val="24"/>
+        </w:rPr>
+        <w:t xml:space="preserve"> Ao inserirmos o cliente não pode existir </w:t>
+      </w:r>
+      <w:proofErr w:type="spellStart"/>
+      <w:r>
+        <w:rPr>
+          <w:sz w:val="24"/>
+        </w:rPr>
+        <w:t>updates</w:t>
+      </w:r>
+      <w:proofErr w:type="spellEnd"/>
+      <w:r>
+        <w:rPr>
+          <w:sz w:val="24"/>
+        </w:rPr>
+        <w:t xml:space="preserve"> nem deletes sobre o mesmo enquanto não for efetuado o </w:t>
+      </w:r>
+      <w:proofErr w:type="spellStart"/>
+      <w:r>
+        <w:rPr>
+          <w:sz w:val="24"/>
+        </w:rPr>
+        <w:t>insert</w:t>
+      </w:r>
+      <w:proofErr w:type="spellEnd"/>
+      <w:r>
+        <w:rPr>
+          <w:sz w:val="24"/>
+        </w:rPr>
+        <w:t xml:space="preserve"> na tabela Aluguer.</w:t>
+      </w:r>
+    </w:p>
+    <w:p>
+      <w:pPr>
+        <w:jc w:val="both"/>
+        <w:rPr>
+          <w:sz w:val="24"/>
+        </w:rPr>
+      </w:pPr>
+      <w:r>
+        <w:rPr>
+          <w:sz w:val="24"/>
+        </w:rPr>
+        <w:t>Para a alínea L</w:t>
+      </w:r>
+      <w:r>
+        <w:rPr>
+          <w:sz w:val="24"/>
+        </w:rPr>
+        <w:t xml:space="preserve"> foram criados os ficheiros </w:t>
+      </w:r>
+      <w:proofErr w:type="spellStart"/>
+      <w:r>
+        <w:rPr>
+          <w:sz w:val="24"/>
+        </w:rPr>
+        <w:t>Inserts</w:t>
+      </w:r>
+      <w:proofErr w:type="spellEnd"/>
+      <w:r>
+        <w:rPr>
+          <w:sz w:val="24"/>
+        </w:rPr>
+        <w:t xml:space="preserve"> e </w:t>
+      </w:r>
+      <w:proofErr w:type="spellStart"/>
+      <w:r>
+        <w:rPr>
+          <w:sz w:val="24"/>
+        </w:rPr>
+        <w:t>ProcedureT</w:t>
+      </w:r>
+      <w:r>
+        <w:rPr>
+          <w:sz w:val="24"/>
+        </w:rPr>
+        <w:t>est</w:t>
+      </w:r>
+      <w:proofErr w:type="spellEnd"/>
+      <w:r>
+        <w:rPr>
+          <w:sz w:val="24"/>
+        </w:rPr>
+        <w:t>, sendo que o primeiro preenche</w:t>
+      </w:r>
+      <w:r>
+        <w:rPr>
+          <w:sz w:val="24"/>
+        </w:rPr>
+        <w:t xml:space="preserve"> a base de dados e o segundo são testes de alteração de preçário, inserção de um aluguer com e sem cliente, l</w:t>
+      </w:r>
+      <w:r>
+        <w:rPr>
+          <w:sz w:val="24"/>
+        </w:rPr>
+        <w:t>istagem de equipamentos livre,</w:t>
+      </w:r>
+      <w:r>
+        <w:rPr>
+          <w:sz w:val="24"/>
+        </w:rPr>
+        <w:t xml:space="preserve"> listagem</w:t>
+      </w:r>
+      <w:r>
+        <w:rPr>
+          <w:sz w:val="24"/>
+        </w:rPr>
+        <w:t xml:space="preserve"> sem alugueres na última semana, alterar um Aluguer cuja data de </w:t>
+      </w:r>
+      <w:proofErr w:type="gramStart"/>
+      <w:r>
+        <w:rPr>
+          <w:sz w:val="24"/>
+        </w:rPr>
+        <w:t>inicio</w:t>
+      </w:r>
+      <w:proofErr w:type="gramEnd"/>
+      <w:r>
+        <w:rPr>
+          <w:sz w:val="24"/>
+        </w:rPr>
+        <w:t xml:space="preserve"> é superior à data atual e altera-la para uma data inferior à data atual</w:t>
+      </w:r>
+    </w:p>
+    <w:p/>
     <w:sectPr>
-      <w:footerReference w:type="default" r:id="rId12"/>
+      <w:footerReference w:type="default" r:id="rId13"/>
       <w:pgSz w:w="11906" w:h="16838"/>
-      <w:pgMar w:top="1418" w:right="284" w:bottom="567" w:left="1701" w:header="709" w:footer="709" w:gutter="0"/>
+      <w:pgMar w:top="1440" w:right="1080" w:bottom="1440" w:left="1080" w:header="709" w:footer="709" w:gutter="0"/>
       <w:pgNumType w:start="0"/>
       <w:cols w:space="708"/>
       <w:titlePg/>
@@ -1438,6 +2625,7 @@
         <w:docPartUnique/>
       </w:docPartObj>
     </w:sdtPr>
+    <w:sdtEndPr/>
     <w:sdtContent>
       <w:p>
         <w:pPr>
@@ -1570,7 +2758,7 @@
                                     <w:sz w:val="16"/>
                                     <w:szCs w:val="16"/>
                                   </w:rPr>
-                                  <w:t>1</w:t>
+                                  <w:t>2</w:t>
                                 </w:r>
                                 <w:r>
                                   <w:rPr>
@@ -1633,7 +2821,7 @@
                               <w:sz w:val="16"/>
                               <w:szCs w:val="16"/>
                             </w:rPr>
-                            <w:t>1</w:t>
+                            <w:t>2</w:t>
                           </w:r>
                           <w:r>
                             <w:rPr>
@@ -1863,11 +3051,103 @@
       </w:pPr>
     </w:lvl>
   </w:abstractNum>
+  <w:abstractNum w:abstractNumId="2" w15:restartNumberingAfterBreak="0">
+    <w:nsid w:val="7DFF6975"/>
+    <w:multiLevelType w:val="hybridMultilevel"/>
+    <w:tmpl w:val="FEA0DF0C"/>
+    <w:lvl w:ilvl="0" w:tplc="0816000F">
+      <w:start w:val="1"/>
+      <w:numFmt w:val="decimal"/>
+      <w:lvlText w:val="%1."/>
+      <w:lvlJc w:val="left"/>
+      <w:pPr>
+        <w:ind w:left="720" w:hanging="360"/>
+      </w:pPr>
+      <w:rPr>
+        <w:rFonts w:hint="default"/>
+      </w:rPr>
+    </w:lvl>
+    <w:lvl w:ilvl="1" w:tplc="08160019" w:tentative="1">
+      <w:start w:val="1"/>
+      <w:numFmt w:val="lowerLetter"/>
+      <w:lvlText w:val="%2."/>
+      <w:lvlJc w:val="left"/>
+      <w:pPr>
+        <w:ind w:left="1440" w:hanging="360"/>
+      </w:pPr>
+    </w:lvl>
+    <w:lvl w:ilvl="2" w:tplc="0816001B" w:tentative="1">
+      <w:start w:val="1"/>
+      <w:numFmt w:val="lowerRoman"/>
+      <w:lvlText w:val="%3."/>
+      <w:lvlJc w:val="right"/>
+      <w:pPr>
+        <w:ind w:left="2160" w:hanging="180"/>
+      </w:pPr>
+    </w:lvl>
+    <w:lvl w:ilvl="3" w:tplc="0816000F" w:tentative="1">
+      <w:start w:val="1"/>
+      <w:numFmt w:val="decimal"/>
+      <w:lvlText w:val="%4."/>
+      <w:lvlJc w:val="left"/>
+      <w:pPr>
+        <w:ind w:left="2880" w:hanging="360"/>
+      </w:pPr>
+    </w:lvl>
+    <w:lvl w:ilvl="4" w:tplc="08160019" w:tentative="1">
+      <w:start w:val="1"/>
+      <w:numFmt w:val="lowerLetter"/>
+      <w:lvlText w:val="%5."/>
+      <w:lvlJc w:val="left"/>
+      <w:pPr>
+        <w:ind w:left="3600" w:hanging="360"/>
+      </w:pPr>
+    </w:lvl>
+    <w:lvl w:ilvl="5" w:tplc="0816001B" w:tentative="1">
+      <w:start w:val="1"/>
+      <w:numFmt w:val="lowerRoman"/>
+      <w:lvlText w:val="%6."/>
+      <w:lvlJc w:val="right"/>
+      <w:pPr>
+        <w:ind w:left="4320" w:hanging="180"/>
+      </w:pPr>
+    </w:lvl>
+    <w:lvl w:ilvl="6" w:tplc="0816000F" w:tentative="1">
+      <w:start w:val="1"/>
+      <w:numFmt w:val="decimal"/>
+      <w:lvlText w:val="%7."/>
+      <w:lvlJc w:val="left"/>
+      <w:pPr>
+        <w:ind w:left="5040" w:hanging="360"/>
+      </w:pPr>
+    </w:lvl>
+    <w:lvl w:ilvl="7" w:tplc="08160019" w:tentative="1">
+      <w:start w:val="1"/>
+      <w:numFmt w:val="lowerLetter"/>
+      <w:lvlText w:val="%8."/>
+      <w:lvlJc w:val="left"/>
+      <w:pPr>
+        <w:ind w:left="5760" w:hanging="360"/>
+      </w:pPr>
+    </w:lvl>
+    <w:lvl w:ilvl="8" w:tplc="0816001B" w:tentative="1">
+      <w:start w:val="1"/>
+      <w:numFmt w:val="lowerRoman"/>
+      <w:lvlText w:val="%9."/>
+      <w:lvlJc w:val="right"/>
+      <w:pPr>
+        <w:ind w:left="6480" w:hanging="180"/>
+      </w:pPr>
+    </w:lvl>
+  </w:abstractNum>
   <w:num w:numId="1">
     <w:abstractNumId w:val="1"/>
   </w:num>
   <w:num w:numId="2">
     <w:abstractNumId w:val="0"/>
+  </w:num>
+  <w:num w:numId="3">
+    <w:abstractNumId w:val="2"/>
   </w:num>
 </w:numbering>
 </file>
@@ -2652,8 +3932,12 @@
 <CoverPageProperties xmlns="http://schemas.microsoft.com/office/2006/coverPageProps">
   <PublishDate/>
   <Abstract>LI51D
-Engenheiro Nuno Datia
-16/17 SI</Abstract>
+Docente: Nuno Datia
+16/17 SI
+Semestre de Inverno 16/17
+Licenciatura em Engenharia Informática e de Computadores
+DEETC
+</Abstract>
   <CompanyAddress/>
   <CompanyPhone/>
   <CompanyFax/>
@@ -2674,7 +3958,7 @@
 </file>
 
 <file path=customXml/itemProps2.xml><?xml version="1.0" encoding="utf-8"?>
-<ds:datastoreItem xmlns:ds="http://schemas.openxmlformats.org/officeDocument/2006/customXml" ds:itemID="{B0EE0522-DACB-4FF0-8FCE-F8D5DD9F3B94}">
+<ds:datastoreItem xmlns:ds="http://schemas.openxmlformats.org/officeDocument/2006/customXml" ds:itemID="{EA6BB09F-1B7A-4A75-8D53-38FBE41001EC}">
   <ds:schemaRefs>
     <ds:schemaRef ds:uri="http://schemas.openxmlformats.org/officeDocument/2006/bibliography"/>
   </ds:schemaRefs>

</xml_diff>